<commit_message>
Subiendo el BPM al documento word
</commit_message>
<xml_diff>
--- a/doc/Documento de Análisis/2do entregable/Segundo entregable - Gestión de la Configuración del Software.docx
+++ b/doc/Documento de Análisis/2do entregable/Segundo entregable - Gestión de la Configuración del Software.docx
@@ -234,33 +234,11 @@
           <w:highlight w:val="white"/>
         </w:rPr>
       </w:pPr>
-      <w:proofErr w:type="spellStart"/>
       <w:r>
         <w:rPr>
           <w:highlight w:val="white"/>
         </w:rPr>
-        <w:t>Chavez</w:t>
-      </w:r>
-      <w:proofErr w:type="spellEnd"/>
-      <w:r>
-        <w:rPr>
-          <w:highlight w:val="white"/>
-        </w:rPr>
-        <w:t xml:space="preserve"> Burgos, </w:t>
-      </w:r>
-      <w:proofErr w:type="spellStart"/>
-      <w:r>
-        <w:rPr>
-          <w:highlight w:val="white"/>
-        </w:rPr>
-        <w:t>Luiz</w:t>
-      </w:r>
-      <w:proofErr w:type="spellEnd"/>
-      <w:r>
-        <w:rPr>
-          <w:highlight w:val="white"/>
-        </w:rPr>
-        <w:t xml:space="preserve"> Arnold (19200250)</w:t>
+        <w:t>Chavez Burgos, Luiz Arnold (19200250)</w:t>
       </w:r>
     </w:p>
     <w:p>
@@ -292,21 +270,7 @@
         <w:rPr>
           <w:highlight w:val="white"/>
         </w:rPr>
-        <w:t xml:space="preserve">Huamán Ampuero, Lucero </w:t>
-      </w:r>
-      <w:proofErr w:type="spellStart"/>
-      <w:r>
-        <w:rPr>
-          <w:highlight w:val="white"/>
-        </w:rPr>
-        <w:t>Marysol</w:t>
-      </w:r>
-      <w:proofErr w:type="spellEnd"/>
-      <w:r>
-        <w:rPr>
-          <w:highlight w:val="white"/>
-        </w:rPr>
-        <w:t xml:space="preserve"> (19200081)</w:t>
+        <w:t>Huamán Ampuero, Lucero Marysol (19200081)</w:t>
       </w:r>
     </w:p>
     <w:p>
@@ -339,21 +303,7 @@
         <w:rPr>
           <w:highlight w:val="white"/>
         </w:rPr>
-        <w:t xml:space="preserve">Quispe </w:t>
-      </w:r>
-      <w:proofErr w:type="spellStart"/>
-      <w:r>
-        <w:rPr>
-          <w:highlight w:val="white"/>
-        </w:rPr>
-        <w:t>Alarcon</w:t>
-      </w:r>
-      <w:proofErr w:type="spellEnd"/>
-      <w:r>
-        <w:rPr>
-          <w:highlight w:val="white"/>
-        </w:rPr>
-        <w:t>, Jorge Luis (19200094)</w:t>
+        <w:t>Quispe Alarcon, Jorge Luis (19200094)</w:t>
       </w:r>
     </w:p>
     <w:p>
@@ -369,35 +319,7 @@
         <w:rPr>
           <w:highlight w:val="white"/>
         </w:rPr>
-        <w:t xml:space="preserve">Romero </w:t>
-      </w:r>
-      <w:proofErr w:type="spellStart"/>
-      <w:r>
-        <w:rPr>
-          <w:highlight w:val="white"/>
-        </w:rPr>
-        <w:t>Angeles</w:t>
-      </w:r>
-      <w:proofErr w:type="spellEnd"/>
-      <w:r>
-        <w:rPr>
-          <w:highlight w:val="white"/>
-        </w:rPr>
-        <w:t xml:space="preserve">, Luis Alfredo </w:t>
-      </w:r>
-      <w:proofErr w:type="spellStart"/>
-      <w:r>
-        <w:rPr>
-          <w:highlight w:val="white"/>
-        </w:rPr>
-        <w:t>Felix</w:t>
-      </w:r>
-      <w:proofErr w:type="spellEnd"/>
-      <w:r>
-        <w:rPr>
-          <w:highlight w:val="white"/>
-        </w:rPr>
-        <w:t xml:space="preserve"> (19200317)</w:t>
+        <w:t>Romero Angeles, Luis Alfredo Felix (19200317)</w:t>
       </w:r>
     </w:p>
     <w:p>
@@ -412,21 +334,7 @@
         <w:rPr>
           <w:highlight w:val="white"/>
         </w:rPr>
-        <w:t xml:space="preserve">Zafra Moran, Rolando </w:t>
-      </w:r>
-      <w:proofErr w:type="spellStart"/>
-      <w:r>
-        <w:rPr>
-          <w:highlight w:val="white"/>
-        </w:rPr>
-        <w:t>Jesus</w:t>
-      </w:r>
-      <w:proofErr w:type="spellEnd"/>
-      <w:r>
-        <w:rPr>
-          <w:highlight w:val="white"/>
-        </w:rPr>
-        <w:t xml:space="preserve"> (19200262)</w:t>
+        <w:t>Zafra Moran, Rolando Jesus (19200262)</w:t>
       </w:r>
     </w:p>
     <w:p>
@@ -452,33 +360,11 @@
           <w:highlight w:val="white"/>
         </w:rPr>
       </w:pPr>
-      <w:proofErr w:type="spellStart"/>
       <w:r>
         <w:rPr>
           <w:highlight w:val="white"/>
         </w:rPr>
-        <w:t>Calderon</w:t>
-      </w:r>
-      <w:proofErr w:type="spellEnd"/>
-      <w:r>
-        <w:rPr>
-          <w:highlight w:val="white"/>
-        </w:rPr>
-        <w:t xml:space="preserve"> Herrera Miguel </w:t>
-      </w:r>
-      <w:proofErr w:type="spellStart"/>
-      <w:r>
-        <w:rPr>
-          <w:highlight w:val="white"/>
-        </w:rPr>
-        <w:t>Angel</w:t>
-      </w:r>
-      <w:proofErr w:type="spellEnd"/>
-      <w:r>
-        <w:rPr>
-          <w:highlight w:val="white"/>
-        </w:rPr>
-        <w:t xml:space="preserve"> (19200071)</w:t>
+        <w:t>Calderon Herrera Miguel Angel (19200071)</w:t>
       </w:r>
     </w:p>
     <w:p>
@@ -489,47 +375,11 @@
           <w:highlight w:val="white"/>
         </w:rPr>
       </w:pPr>
-      <w:proofErr w:type="spellStart"/>
       <w:r>
         <w:rPr>
           <w:highlight w:val="white"/>
         </w:rPr>
-        <w:t>Tomasto</w:t>
-      </w:r>
-      <w:proofErr w:type="spellEnd"/>
-      <w:r>
-        <w:rPr>
-          <w:highlight w:val="white"/>
-        </w:rPr>
-        <w:t xml:space="preserve"> </w:t>
-      </w:r>
-      <w:proofErr w:type="spellStart"/>
-      <w:r>
-        <w:rPr>
-          <w:highlight w:val="white"/>
-        </w:rPr>
-        <w:t>Solis</w:t>
-      </w:r>
-      <w:proofErr w:type="spellEnd"/>
-      <w:r>
-        <w:rPr>
-          <w:highlight w:val="white"/>
-        </w:rPr>
-        <w:t xml:space="preserve">, </w:t>
-      </w:r>
-      <w:proofErr w:type="spellStart"/>
-      <w:r>
-        <w:rPr>
-          <w:highlight w:val="white"/>
-        </w:rPr>
-        <w:t>Victor</w:t>
-      </w:r>
-      <w:proofErr w:type="spellEnd"/>
-      <w:r>
-        <w:rPr>
-          <w:highlight w:val="white"/>
-        </w:rPr>
-        <w:t xml:space="preserve"> Eduardo (18200299)</w:t>
+        <w:t>Tomasto Solis, Victor Eduardo (18200299)</w:t>
       </w:r>
     </w:p>
     <w:p>
@@ -2380,95 +2230,39 @@
     </w:p>
     <w:p>
       <w:r>
-        <w:t>Cuando un cliente desee hacer una compra</w:t>
-      </w:r>
-      <w:r>
-        <w:t>,</w:t>
-      </w:r>
-      <w:r>
-        <w:t xml:space="preserve"> entrará a nuestra página web y tendrá dos opciones</w:t>
-      </w:r>
-      <w:r>
-        <w:t>:</w:t>
-      </w:r>
-      <w:r>
-        <w:t xml:space="preserve"> continuar como invitado o de registrarse/iniciar sesión. En cualquier caso, podrá continuar explorando el sitio buscando el artículo de compra de su preferencia. Seguidamente podrá seleccionar el artículo que desee y examinarlo. En este paso el cliente podrá ver la talla de la prenda que eligió para determinar si es la adecuada. Luego, si inici</w:t>
-      </w:r>
-      <w:r>
-        <w:t xml:space="preserve">ó </w:t>
-      </w:r>
-      <w:r>
-        <w:t xml:space="preserve">sesión podrá realizar la compra eligiendo su pasarela de pago. </w:t>
-      </w:r>
-      <w:r>
-        <w:t>En caso de que</w:t>
-      </w:r>
-      <w:r>
-        <w:t xml:space="preserve"> est</w:t>
-      </w:r>
-      <w:r>
-        <w:t>é</w:t>
-      </w:r>
-      <w:r>
-        <w:t xml:space="preserve"> como invitado</w:t>
-      </w:r>
-      <w:r>
-        <w:t>,</w:t>
-      </w:r>
-      <w:r>
-        <w:t xml:space="preserve"> tendrá que crearse una cuenta para efectuar la compra. Finalmente</w:t>
-      </w:r>
-      <w:r>
-        <w:t>,</w:t>
-      </w:r>
-      <w:r>
-        <w:t xml:space="preserve"> se realizará correctamente su compra y solo tendrá que esperar a que el </w:t>
-      </w:r>
-      <w:r>
-        <w:t>pedido</w:t>
-      </w:r>
-      <w:r>
-        <w:t xml:space="preserve"> llegue a su domicilio. </w:t>
-      </w:r>
-    </w:p>
-    <w:p>
-      <w:r>
-        <w:t>Paralelamente, el sistema internamente corroborará los datos cuando se quiera iniciar sesión. Luego se garantizará la integridad de datos protegiendo</w:t>
-      </w:r>
-      <w:r>
-        <w:t xml:space="preserve"> al</w:t>
-      </w:r>
-      <w:r>
-        <w:t xml:space="preserve"> cliente cuando realice la compra. </w:t>
-      </w:r>
-      <w:r>
-        <w:t>Finalmente</w:t>
-      </w:r>
-      <w:r>
-        <w:t xml:space="preserve"> se verificarán los datos ingresados</w:t>
-      </w:r>
-      <w:r>
-        <w:t xml:space="preserve"> y</w:t>
-      </w:r>
-      <w:r>
-        <w:t xml:space="preserve"> se archivará la compra en el registro de la web.</w:t>
-      </w:r>
-    </w:p>
-    <w:p>
-      <w:pPr>
-        <w:jc w:val="center"/>
-      </w:pPr>
+        <w:t xml:space="preserve">Cuando un cliente desee hacer una compra, entrará a nuestra página web y tendrá dos opciones: continuar como invitado o de registrarse/iniciar sesión. En cualquier caso, podrá continuar explorando el sitio buscando el artículo de compra de su preferencia. Seguidamente podrá seleccionar el artículo que desee y examinarlo. En este paso el cliente podrá ver la talla de la prenda que eligió para determinar si es la adecuada. Luego, si inició sesión podrá realizar la compra eligiendo su pasarela de pago. En caso de que esté como invitado, tendrá que crearse una cuenta para efectuar la compra. Finalmente, se realizará correctamente su compra y solo tendrá que esperar a que el pedido llegue a su domicilio. </w:t>
+      </w:r>
+    </w:p>
+    <w:p>
+      <w:r>
+        <w:t>Paralelamente, el sistema internamente corroborará los datos cuando se quiera iniciar sesión. Luego se garantizará la integridad de datos protegiendo al cliente cuando realice la compra. Finalmente se verificarán los datos ingresados y se archivará la compra en el registro de la web.</w:t>
+      </w:r>
+    </w:p>
+    <w:p>
+      <w:pPr>
+        <w:pStyle w:val="Ttulo2"/>
+        <w:numPr>
+          <w:ilvl w:val="0"/>
+          <w:numId w:val="7"/>
+        </w:numPr>
+        <w:ind w:left="426"/>
+      </w:pPr>
+      <w:bookmarkStart w:id="3" w:name="_Toc76384570"/>
+      <w:r>
+        <w:t>Modelo de procesos de negocios relevantes para la arquitectura</w:t>
+      </w:r>
+      <w:bookmarkEnd w:id="3"/>
+    </w:p>
+    <w:p>
       <w:r>
         <w:rPr>
           <w:noProof/>
         </w:rPr>
         <w:drawing>
-          <wp:inline distT="0" distB="0" distL="0" distR="0" wp14:anchorId="4BB9B74A" wp14:editId="23150E11">
-            <wp:extent cx="5793627" cy="1647825"/>
-            <wp:effectExtent l="0" t="0" r="0" b="0"/>
-            <wp:docPr id="4" name="Imagen 4">
-              <a:hlinkClick xmlns:a="http://schemas.openxmlformats.org/drawingml/2006/main" r:id="rId9"/>
-            </wp:docPr>
+          <wp:inline distT="0" distB="0" distL="0" distR="0" wp14:anchorId="34C26278" wp14:editId="771359ED">
+            <wp:extent cx="5724525" cy="1600200"/>
+            <wp:effectExtent l="0" t="0" r="9525" b="0"/>
+            <wp:docPr id="3" name="Imagen 3"/>
             <wp:cNvGraphicFramePr>
               <a:graphicFrameLocks xmlns:a="http://schemas.openxmlformats.org/drawingml/2006/main" noChangeAspect="1"/>
             </wp:cNvGraphicFramePr>
@@ -2476,28 +2270,28 @@
               <a:graphicData uri="http://schemas.openxmlformats.org/drawingml/2006/picture">
                 <pic:pic xmlns:pic="http://schemas.openxmlformats.org/drawingml/2006/picture">
                   <pic:nvPicPr>
-                    <pic:cNvPr id="4" name="Imagen 4">
-                      <a:hlinkClick r:id="rId9"/>
-                    </pic:cNvPr>
+                    <pic:cNvPr id="0" name="Picture 1"/>
                     <pic:cNvPicPr>
                       <a:picLocks noChangeAspect="1" noChangeArrowheads="1"/>
                     </pic:cNvPicPr>
                   </pic:nvPicPr>
-                  <pic:blipFill rotWithShape="1">
-                    <a:blip r:embed="rId10" cstate="print">
+                  <pic:blipFill>
+                    <a:blip r:embed="rId9" cstate="print">
                       <a:extLst>
                         <a:ext uri="{28A0092B-C50C-407E-A947-70E740481C1C}">
                           <a14:useLocalDpi xmlns:a14="http://schemas.microsoft.com/office/drawing/2010/main" val="0"/>
                         </a:ext>
                       </a:extLst>
                     </a:blip>
-                    <a:srcRect l="5500" t="21909" r="2501" b="22614"/>
-                    <a:stretch/>
+                    <a:srcRect/>
+                    <a:stretch>
+                      <a:fillRect/>
+                    </a:stretch>
                   </pic:blipFill>
                   <pic:spPr bwMode="auto">
                     <a:xfrm>
                       <a:off x="0" y="0"/>
-                      <a:ext cx="5798324" cy="1649161"/>
+                      <a:ext cx="5724525" cy="1600200"/>
                     </a:xfrm>
                     <a:prstGeom prst="rect">
                       <a:avLst/>
@@ -2506,40 +2300,12 @@
                     <a:ln>
                       <a:noFill/>
                     </a:ln>
-                    <a:extLst>
-                      <a:ext uri="{53640926-AAD7-44D8-BBD7-CCE9431645EC}">
-                        <a14:shadowObscured xmlns:a14="http://schemas.microsoft.com/office/drawing/2010/main"/>
-                      </a:ext>
-                    </a:extLst>
                   </pic:spPr>
                 </pic:pic>
               </a:graphicData>
             </a:graphic>
           </wp:inline>
         </w:drawing>
-      </w:r>
-    </w:p>
-    <w:p>
-      <w:pPr>
-        <w:pStyle w:val="Ttulo2"/>
-        <w:numPr>
-          <w:ilvl w:val="0"/>
-          <w:numId w:val="7"/>
-        </w:numPr>
-        <w:ind w:left="426"/>
-      </w:pPr>
-      <w:bookmarkStart w:id="3" w:name="_Toc76384570"/>
-      <w:r>
-        <w:t>Modelo de procesos de negocios relevantes para la arquitectura</w:t>
-      </w:r>
-      <w:bookmarkEnd w:id="3"/>
-    </w:p>
-    <w:p>
-      <w:r>
-        <w:t>Falta</w:t>
-      </w:r>
-      <w:r>
-        <w:t xml:space="preserve"> - Jorge</w:t>
       </w:r>
     </w:p>
     <w:p>
@@ -2604,7 +2370,7 @@
                     </pic:cNvPicPr>
                   </pic:nvPicPr>
                   <pic:blipFill rotWithShape="1">
-                    <a:blip r:embed="rId11" cstate="print">
+                    <a:blip r:embed="rId10" cstate="print">
                       <a:extLst>
                         <a:ext uri="{28A0092B-C50C-407E-A947-70E740481C1C}">
                           <a14:useLocalDpi xmlns:a14="http://schemas.microsoft.com/office/drawing/2010/main" val="0"/>
@@ -2686,19 +2452,7 @@
     </w:p>
     <w:p>
       <w:r>
-        <w:t xml:space="preserve">Para lograr que nuestro </w:t>
-      </w:r>
-      <w:r>
-        <w:t>producto</w:t>
-      </w:r>
-      <w:r>
-        <w:t xml:space="preserve"> sea de calidad, hemos identificado factores que se encuentran en las métricas del </w:t>
-      </w:r>
-      <w:r>
-        <w:t>software como</w:t>
-      </w:r>
-      <w:r>
-        <w:t xml:space="preserve"> una herramienta indiscutible para que nos ayude a mantener el control de los procesos y productos durante el desarrollo de software.</w:t>
+        <w:t>Para lograr que nuestro producto sea de calidad, hemos identificado factores que se encuentran en las métricas del software como una herramienta indiscutible para que nos ayude a mantener el control de los procesos y productos durante el desarrollo de software.</w:t>
       </w:r>
     </w:p>
     <w:p>
@@ -2733,14 +2487,7 @@
           <w:b/>
           <w:bCs/>
         </w:rPr>
-        <w:t>ISO 9001</w:t>
-      </w:r>
-      <w:r>
-        <w:rPr>
-          <w:b/>
-          <w:bCs/>
-        </w:rPr>
-        <w:t>:</w:t>
+        <w:t>ISO 9001:</w:t>
       </w:r>
       <w:r>
         <w:t xml:space="preserve"> define los estándares y procedimientos que deben ser considerados para la gestión de calidad.</w:t>
@@ -2762,13 +2509,7 @@
         <w:t>ISO 9126:</w:t>
       </w:r>
       <w:r>
-        <w:t xml:space="preserve"> define las </w:t>
-      </w:r>
-      <w:r>
-        <w:t>operaciones, transición</w:t>
-      </w:r>
-      <w:r>
-        <w:t xml:space="preserve"> y revisión de software</w:t>
+        <w:t xml:space="preserve"> define las operaciones, transición y revisión de software</w:t>
       </w:r>
     </w:p>
     <w:p>
@@ -2800,16 +2541,7 @@
           <w:i/>
           <w:iCs/>
         </w:rPr>
-        <w:t>Usabilidad</w:t>
-      </w:r>
-      <w:r>
-        <w:rPr>
-          <w:b/>
-          <w:bCs/>
-          <w:i/>
-          <w:iCs/>
-        </w:rPr>
-        <w:t>:</w:t>
+        <w:t>Usabilidad:</w:t>
       </w:r>
     </w:p>
     <w:p>
@@ -2817,16 +2549,7 @@
         <w:pStyle w:val="Prrafodelista"/>
       </w:pPr>
       <w:r>
-        <w:t xml:space="preserve">Nuestro proyecto tendrá </w:t>
-      </w:r>
-      <w:r>
-        <w:t>varias interfaces que</w:t>
-      </w:r>
-      <w:r>
-        <w:t xml:space="preserve"> han sido desarrolladas con sencillo uso de entendimiento para los usuarios</w:t>
-      </w:r>
-      <w:r>
-        <w:t>.</w:t>
+        <w:t>Nuestro proyecto tendrá varias interfaces que han sido desarrolladas con sencillo uso de entendimiento para los usuarios.</w:t>
       </w:r>
     </w:p>
     <w:p/>
@@ -2846,16 +2569,7 @@
           <w:i/>
           <w:iCs/>
         </w:rPr>
-        <w:t>Eficiencia</w:t>
-      </w:r>
-      <w:r>
-        <w:rPr>
-          <w:b/>
-          <w:bCs/>
-          <w:i/>
-          <w:iCs/>
-        </w:rPr>
-        <w:t>:</w:t>
+        <w:t>Eficiencia:</w:t>
       </w:r>
       <w:r>
         <w:t xml:space="preserve"> </w:t>
@@ -2866,25 +2580,7 @@
         <w:pStyle w:val="Prrafodelista"/>
       </w:pPr>
       <w:r>
-        <w:t xml:space="preserve">El sistema contará con una capacidad de respuesta </w:t>
-      </w:r>
-      <w:r>
-        <w:t xml:space="preserve">lo más </w:t>
-      </w:r>
-      <w:r>
-        <w:t>inmediata</w:t>
-      </w:r>
-      <w:r>
-        <w:t xml:space="preserve"> posible</w:t>
-      </w:r>
-      <w:r>
-        <w:t>, ya que contará con diversas funcionalidades</w:t>
-      </w:r>
-      <w:r>
-        <w:t xml:space="preserve"> desarrolladas por algoritmos optimizados</w:t>
-      </w:r>
-      <w:r>
-        <w:t>.</w:t>
+        <w:t>El sistema contará con una capacidad de respuesta lo más inmediata posible, ya que contará con diversas funcionalidades desarrolladas por algoritmos optimizados.</w:t>
       </w:r>
     </w:p>
     <w:p>
@@ -2902,16 +2598,7 @@
           <w:i/>
           <w:iCs/>
         </w:rPr>
-        <w:t>Seguridad</w:t>
-      </w:r>
-      <w:r>
-        <w:rPr>
-          <w:b/>
-          <w:bCs/>
-          <w:i/>
-          <w:iCs/>
-        </w:rPr>
-        <w:t>:</w:t>
+        <w:t>Seguridad:</w:t>
       </w:r>
       <w:r>
         <w:t xml:space="preserve"> </w:t>
@@ -3019,15 +2706,7 @@
         <w:t xml:space="preserve"> constantemente</w:t>
       </w:r>
       <w:r>
-        <w:t xml:space="preserve"> mediante el </w:t>
-      </w:r>
-      <w:proofErr w:type="spellStart"/>
-      <w:r>
-        <w:t>tester</w:t>
-      </w:r>
-      <w:proofErr w:type="spellEnd"/>
-      <w:r>
-        <w:t xml:space="preserve"> para </w:t>
+        <w:t xml:space="preserve"> mediante el tester para </w:t>
       </w:r>
       <w:r>
         <w:t>que visualice</w:t>
@@ -3125,15 +2804,7 @@
         <w:t xml:space="preserve">La página web tiene el objetivo de proporcionar la gestión para la información de datos necesario sobre nuestro servicio, </w:t>
       </w:r>
       <w:r>
-        <w:t>que se encuentran en la carpeta “</w:t>
-      </w:r>
-      <w:proofErr w:type="spellStart"/>
-      <w:r>
-        <w:t>docs</w:t>
-      </w:r>
-      <w:proofErr w:type="spellEnd"/>
-      <w:r>
-        <w:t>” de nuestro repositorio.</w:t>
+        <w:t>que se encuentran en la carpeta “docs” de nuestro repositorio.</w:t>
       </w:r>
     </w:p>
     <w:p>
@@ -3282,15 +2953,7 @@
       </w:pPr>
       <w:bookmarkStart w:id="18" w:name="_Toc76384585"/>
       <w:r>
-        <w:t xml:space="preserve">Clases agrupadas en componentes que forman parte de cada </w:t>
-      </w:r>
-      <w:proofErr w:type="gramStart"/>
-      <w:r>
-        <w:t>sub sistema</w:t>
-      </w:r>
-      <w:proofErr w:type="gramEnd"/>
-      <w:r>
-        <w:t xml:space="preserve"> de implementación</w:t>
+        <w:t>Clases agrupadas en componentes que forman parte de cada sub sistema de implementación</w:t>
       </w:r>
       <w:bookmarkEnd w:id="18"/>
     </w:p>

</xml_diff>

<commit_message>
La fe lo mas lindo de la vida
</commit_message>
<xml_diff>
--- a/doc/Documento de Análisis/2do entregable/Segundo entregable - Gestión de la Configuración del Software.docx
+++ b/doc/Documento de Análisis/2do entregable/Segundo entregable - Gestión de la Configuración del Software.docx
@@ -369,7 +369,35 @@
         <w:rPr>
           <w:highlight w:val="white"/>
         </w:rPr>
-        <w:t>Romero Angeles, Luis Alfredo Felix (19200317)</w:t>
+        <w:t xml:space="preserve">Romero </w:t>
+      </w:r>
+      <w:proofErr w:type="spellStart"/>
+      <w:r>
+        <w:rPr>
+          <w:highlight w:val="white"/>
+        </w:rPr>
+        <w:t>Angeles</w:t>
+      </w:r>
+      <w:proofErr w:type="spellEnd"/>
+      <w:r>
+        <w:rPr>
+          <w:highlight w:val="white"/>
+        </w:rPr>
+        <w:t xml:space="preserve">, Luis Alfredo </w:t>
+      </w:r>
+      <w:proofErr w:type="spellStart"/>
+      <w:r>
+        <w:rPr>
+          <w:highlight w:val="white"/>
+        </w:rPr>
+        <w:t>Felix</w:t>
+      </w:r>
+      <w:proofErr w:type="spellEnd"/>
+      <w:r>
+        <w:rPr>
+          <w:highlight w:val="white"/>
+        </w:rPr>
+        <w:t xml:space="preserve"> (19200317)</w:t>
       </w:r>
     </w:p>
     <w:p>
@@ -2558,6 +2586,346 @@
         <w:t>Descripción de las Historias de Usuarios relevantes para la arquitectura</w:t>
       </w:r>
     </w:p>
+    <w:tbl>
+      <w:tblPr>
+        <w:tblStyle w:val="Tablaconcuadrcula"/>
+        <w:tblW w:w="0" w:type="auto"/>
+        <w:jc w:val="center"/>
+        <w:tblLook w:val="04A0" w:firstRow="1" w:lastRow="0" w:firstColumn="1" w:lastColumn="0" w:noHBand="0" w:noVBand="1"/>
+      </w:tblPr>
+      <w:tblGrid>
+        <w:gridCol w:w="2122"/>
+        <w:gridCol w:w="6897"/>
+      </w:tblGrid>
+      <w:tr>
+        <w:trPr>
+          <w:jc w:val="center"/>
+        </w:trPr>
+        <w:tc>
+          <w:tcPr>
+            <w:tcW w:w="2122" w:type="dxa"/>
+          </w:tcPr>
+          <w:p>
+            <w:pPr>
+              <w:jc w:val="center"/>
+              <w:rPr>
+                <w:b/>
+                <w:bCs/>
+              </w:rPr>
+            </w:pPr>
+            <w:r>
+              <w:rPr>
+                <w:b/>
+                <w:bCs/>
+              </w:rPr>
+              <w:t>ID</w:t>
+            </w:r>
+          </w:p>
+        </w:tc>
+        <w:tc>
+          <w:tcPr>
+            <w:tcW w:w="6897" w:type="dxa"/>
+          </w:tcPr>
+          <w:p>
+            <w:pPr>
+              <w:jc w:val="center"/>
+            </w:pPr>
+            <w:r>
+              <w:t>HU-01</w:t>
+            </w:r>
+          </w:p>
+        </w:tc>
+      </w:tr>
+      <w:tr>
+        <w:trPr>
+          <w:jc w:val="center"/>
+        </w:trPr>
+        <w:tc>
+          <w:tcPr>
+            <w:tcW w:w="2122" w:type="dxa"/>
+          </w:tcPr>
+          <w:p>
+            <w:pPr>
+              <w:jc w:val="center"/>
+              <w:rPr>
+                <w:b/>
+                <w:bCs/>
+              </w:rPr>
+            </w:pPr>
+            <w:r>
+              <w:rPr>
+                <w:b/>
+                <w:bCs/>
+              </w:rPr>
+              <w:t>Historia de Usuario</w:t>
+            </w:r>
+          </w:p>
+        </w:tc>
+        <w:tc>
+          <w:tcPr>
+            <w:tcW w:w="6897" w:type="dxa"/>
+          </w:tcPr>
+          <w:p>
+            <w:pPr>
+              <w:jc w:val="center"/>
+            </w:pPr>
+            <w:r>
+              <w:t>Acceder a la página</w:t>
+            </w:r>
+          </w:p>
+        </w:tc>
+      </w:tr>
+      <w:tr>
+        <w:trPr>
+          <w:jc w:val="center"/>
+        </w:trPr>
+        <w:tc>
+          <w:tcPr>
+            <w:tcW w:w="2122" w:type="dxa"/>
+          </w:tcPr>
+          <w:p>
+            <w:pPr>
+              <w:jc w:val="center"/>
+              <w:rPr>
+                <w:b/>
+                <w:bCs/>
+              </w:rPr>
+            </w:pPr>
+            <w:r>
+              <w:rPr>
+                <w:b/>
+                <w:bCs/>
+              </w:rPr>
+              <w:t>Actor</w:t>
+            </w:r>
+          </w:p>
+        </w:tc>
+        <w:tc>
+          <w:tcPr>
+            <w:tcW w:w="6897" w:type="dxa"/>
+          </w:tcPr>
+          <w:p>
+            <w:pPr>
+              <w:jc w:val="center"/>
+            </w:pPr>
+            <w:r>
+              <w:t>Cliente</w:t>
+            </w:r>
+          </w:p>
+        </w:tc>
+      </w:tr>
+      <w:tr>
+        <w:trPr>
+          <w:jc w:val="center"/>
+        </w:trPr>
+        <w:tc>
+          <w:tcPr>
+            <w:tcW w:w="2122" w:type="dxa"/>
+          </w:tcPr>
+          <w:p>
+            <w:pPr>
+              <w:jc w:val="center"/>
+              <w:rPr>
+                <w:b/>
+                <w:bCs/>
+              </w:rPr>
+            </w:pPr>
+            <w:r>
+              <w:rPr>
+                <w:b/>
+                <w:bCs/>
+              </w:rPr>
+              <w:t>Descripción</w:t>
+            </w:r>
+          </w:p>
+        </w:tc>
+        <w:tc>
+          <w:tcPr>
+            <w:tcW w:w="6897" w:type="dxa"/>
+          </w:tcPr>
+          <w:p>
+            <w:pPr>
+              <w:jc w:val="center"/>
+            </w:pPr>
+          </w:p>
+        </w:tc>
+      </w:tr>
+      <w:tr>
+        <w:trPr>
+          <w:jc w:val="center"/>
+        </w:trPr>
+        <w:tc>
+          <w:tcPr>
+            <w:tcW w:w="2122" w:type="dxa"/>
+          </w:tcPr>
+          <w:p>
+            <w:pPr>
+              <w:jc w:val="center"/>
+              <w:rPr>
+                <w:b/>
+                <w:bCs/>
+              </w:rPr>
+            </w:pPr>
+            <w:r>
+              <w:rPr>
+                <w:b/>
+                <w:bCs/>
+              </w:rPr>
+              <w:t>Precondición</w:t>
+            </w:r>
+          </w:p>
+        </w:tc>
+        <w:tc>
+          <w:tcPr>
+            <w:tcW w:w="6897" w:type="dxa"/>
+          </w:tcPr>
+          <w:p>
+            <w:pPr>
+              <w:jc w:val="center"/>
+            </w:pPr>
+            <w:r>
+              <w:t xml:space="preserve">El cliente debe estar en la página de inicio </w:t>
+            </w:r>
+          </w:p>
+        </w:tc>
+      </w:tr>
+      <w:tr>
+        <w:trPr>
+          <w:jc w:val="center"/>
+        </w:trPr>
+        <w:tc>
+          <w:tcPr>
+            <w:tcW w:w="9019" w:type="dxa"/>
+            <w:gridSpan w:val="2"/>
+          </w:tcPr>
+          <w:p>
+            <w:pPr>
+              <w:jc w:val="center"/>
+              <w:rPr>
+                <w:b/>
+                <w:bCs/>
+              </w:rPr>
+            </w:pPr>
+            <w:r>
+              <w:rPr>
+                <w:b/>
+                <w:bCs/>
+              </w:rPr>
+              <w:t>Flujo Básico</w:t>
+            </w:r>
+          </w:p>
+        </w:tc>
+      </w:tr>
+      <w:tr>
+        <w:trPr>
+          <w:jc w:val="center"/>
+        </w:trPr>
+        <w:tc>
+          <w:tcPr>
+            <w:tcW w:w="9019" w:type="dxa"/>
+            <w:gridSpan w:val="2"/>
+          </w:tcPr>
+          <w:p>
+            <w:pPr>
+              <w:pStyle w:val="Prrafodelista"/>
+              <w:numPr>
+                <w:ilvl w:val="0"/>
+                <w:numId w:val="13"/>
+              </w:numPr>
+              <w:jc w:val="center"/>
+            </w:pPr>
+          </w:p>
+        </w:tc>
+      </w:tr>
+      <w:tr>
+        <w:trPr>
+          <w:jc w:val="center"/>
+        </w:trPr>
+        <w:tc>
+          <w:tcPr>
+            <w:tcW w:w="2122" w:type="dxa"/>
+          </w:tcPr>
+          <w:p>
+            <w:pPr>
+              <w:jc w:val="center"/>
+              <w:rPr>
+                <w:b/>
+                <w:bCs/>
+              </w:rPr>
+            </w:pPr>
+            <w:r>
+              <w:rPr>
+                <w:b/>
+                <w:bCs/>
+              </w:rPr>
+              <w:t>Postcondición</w:t>
+            </w:r>
+          </w:p>
+        </w:tc>
+        <w:tc>
+          <w:tcPr>
+            <w:tcW w:w="6897" w:type="dxa"/>
+          </w:tcPr>
+          <w:p>
+            <w:pPr>
+              <w:jc w:val="center"/>
+            </w:pPr>
+          </w:p>
+        </w:tc>
+      </w:tr>
+      <w:tr>
+        <w:trPr>
+          <w:jc w:val="center"/>
+        </w:trPr>
+        <w:tc>
+          <w:tcPr>
+            <w:tcW w:w="2122" w:type="dxa"/>
+          </w:tcPr>
+          <w:p>
+            <w:pPr>
+              <w:jc w:val="center"/>
+              <w:rPr>
+                <w:b/>
+                <w:bCs/>
+              </w:rPr>
+            </w:pPr>
+            <w:r>
+              <w:rPr>
+                <w:b/>
+                <w:bCs/>
+              </w:rPr>
+              <w:t>Flujo Alterno</w:t>
+            </w:r>
+          </w:p>
+        </w:tc>
+        <w:tc>
+          <w:tcPr>
+            <w:tcW w:w="6897" w:type="dxa"/>
+          </w:tcPr>
+          <w:p>
+            <w:pPr>
+              <w:jc w:val="center"/>
+            </w:pPr>
+          </w:p>
+        </w:tc>
+      </w:tr>
+      <w:tr>
+        <w:trPr>
+          <w:jc w:val="center"/>
+        </w:trPr>
+        <w:tc>
+          <w:tcPr>
+            <w:tcW w:w="9019" w:type="dxa"/>
+            <w:gridSpan w:val="2"/>
+          </w:tcPr>
+          <w:p>
+            <w:pPr>
+              <w:jc w:val="center"/>
+            </w:pPr>
+          </w:p>
+        </w:tc>
+      </w:tr>
+    </w:tbl>
     <w:p/>
     <w:p>
       <w:pPr>
@@ -2627,6 +2995,7 @@
           <w:b/>
           <w:bCs/>
         </w:rPr>
+        <w:lastRenderedPageBreak/>
         <w:t>ISO 9001:</w:t>
       </w:r>
       <w:r>
@@ -2969,6 +3338,7 @@
       </w:pPr>
       <w:bookmarkStart w:id="8" w:name="_Toc76384575"/>
       <w:r>
+        <w:lastRenderedPageBreak/>
         <w:t>VISTA LÓGICA</w:t>
       </w:r>
       <w:bookmarkEnd w:id="8"/>
@@ -3005,590 +3375,6 @@
     </w:p>
     <w:p>
       <w:pPr>
-        <w:numPr>
-          <w:ilvl w:val="0"/>
-          <w:numId w:val="13"/>
-        </w:numPr>
-        <w:spacing w:before="0" w:after="0"/>
-        <w:jc w:val="left"/>
-      </w:pPr>
-      <w:r>
-        <w:t>CUS-01: Registro de usuario</w:t>
-      </w:r>
-    </w:p>
-    <w:p>
-      <w:r>
-        <w:rPr>
-          <w:noProof/>
-        </w:rPr>
-        <w:drawing>
-          <wp:anchor distT="114300" distB="114300" distL="114300" distR="114300" simplePos="0" relativeHeight="251659264" behindDoc="0" locked="0" layoutInCell="1" hidden="0" allowOverlap="1" wp14:anchorId="3CFE3336" wp14:editId="7EFF8677">
-            <wp:simplePos x="0" y="0"/>
-            <wp:positionH relativeFrom="column">
-              <wp:posOffset>1</wp:posOffset>
-            </wp:positionH>
-            <wp:positionV relativeFrom="paragraph">
-              <wp:posOffset>142875</wp:posOffset>
-            </wp:positionV>
-            <wp:extent cx="5731200" cy="2298700"/>
-            <wp:effectExtent l="0" t="0" r="0" b="0"/>
-            <wp:wrapSquare wrapText="bothSides" distT="114300" distB="114300" distL="114300" distR="114300"/>
-            <wp:docPr id="6" name="image1.png" descr="Diagrama&#10;&#10;Descripción generada automáticamente"/>
-            <wp:cNvGraphicFramePr/>
-            <a:graphic xmlns:a="http://schemas.openxmlformats.org/drawingml/2006/main">
-              <a:graphicData uri="http://schemas.openxmlformats.org/drawingml/2006/picture">
-                <pic:pic xmlns:pic="http://schemas.openxmlformats.org/drawingml/2006/picture">
-                  <pic:nvPicPr>
-                    <pic:cNvPr id="6" name="image1.png" descr="Diagrama&#10;&#10;Descripción generada automáticamente"/>
-                    <pic:cNvPicPr preferRelativeResize="0"/>
-                  </pic:nvPicPr>
-                  <pic:blipFill>
-                    <a:blip r:embed="rId12"/>
-                    <a:srcRect/>
-                    <a:stretch>
-                      <a:fillRect/>
-                    </a:stretch>
-                  </pic:blipFill>
-                  <pic:spPr>
-                    <a:xfrm>
-                      <a:off x="0" y="0"/>
-                      <a:ext cx="5731200" cy="2298700"/>
-                    </a:xfrm>
-                    <a:prstGeom prst="rect">
-                      <a:avLst/>
-                    </a:prstGeom>
-                    <a:ln/>
-                  </pic:spPr>
-                </pic:pic>
-              </a:graphicData>
-            </a:graphic>
-          </wp:anchor>
-        </w:drawing>
-      </w:r>
-    </w:p>
-    <w:p>
-      <w:pPr>
-        <w:numPr>
-          <w:ilvl w:val="0"/>
-          <w:numId w:val="13"/>
-        </w:numPr>
-        <w:spacing w:before="0" w:after="0"/>
-        <w:jc w:val="left"/>
-      </w:pPr>
-      <w:r>
-        <w:lastRenderedPageBreak/>
-        <w:t>CUS-02: Validar cuenta de usuario registrado</w:t>
-      </w:r>
-    </w:p>
-    <w:p>
-      <w:r>
-        <w:rPr>
-          <w:noProof/>
-        </w:rPr>
-        <w:drawing>
-          <wp:anchor distT="114300" distB="114300" distL="114300" distR="114300" simplePos="0" relativeHeight="251660288" behindDoc="0" locked="0" layoutInCell="1" hidden="0" allowOverlap="1" wp14:anchorId="2BD679FE" wp14:editId="5E12DB5D">
-            <wp:simplePos x="0" y="0"/>
-            <wp:positionH relativeFrom="column">
-              <wp:posOffset>-195262</wp:posOffset>
-            </wp:positionH>
-            <wp:positionV relativeFrom="paragraph">
-              <wp:posOffset>142875</wp:posOffset>
-            </wp:positionV>
-            <wp:extent cx="6138863" cy="2124075"/>
-            <wp:effectExtent l="0" t="0" r="0" b="0"/>
-            <wp:wrapSquare wrapText="bothSides" distT="114300" distB="114300" distL="114300" distR="114300"/>
-            <wp:docPr id="8" name="image5.png" descr="Diagrama&#10;&#10;Descripción generada automáticamente"/>
-            <wp:cNvGraphicFramePr/>
-            <a:graphic xmlns:a="http://schemas.openxmlformats.org/drawingml/2006/main">
-              <a:graphicData uri="http://schemas.openxmlformats.org/drawingml/2006/picture">
-                <pic:pic xmlns:pic="http://schemas.openxmlformats.org/drawingml/2006/picture">
-                  <pic:nvPicPr>
-                    <pic:cNvPr id="8" name="image5.png" descr="Diagrama&#10;&#10;Descripción generada automáticamente"/>
-                    <pic:cNvPicPr preferRelativeResize="0"/>
-                  </pic:nvPicPr>
-                  <pic:blipFill>
-                    <a:blip r:embed="rId13"/>
-                    <a:srcRect r="-753"/>
-                    <a:stretch>
-                      <a:fillRect/>
-                    </a:stretch>
-                  </pic:blipFill>
-                  <pic:spPr>
-                    <a:xfrm>
-                      <a:off x="0" y="0"/>
-                      <a:ext cx="6138863" cy="2124075"/>
-                    </a:xfrm>
-                    <a:prstGeom prst="rect">
-                      <a:avLst/>
-                    </a:prstGeom>
-                    <a:ln/>
-                  </pic:spPr>
-                </pic:pic>
-              </a:graphicData>
-            </a:graphic>
-          </wp:anchor>
-        </w:drawing>
-      </w:r>
-    </w:p>
-    <w:p>
-      <w:pPr>
-        <w:numPr>
-          <w:ilvl w:val="0"/>
-          <w:numId w:val="13"/>
-        </w:numPr>
-        <w:spacing w:before="0" w:after="0"/>
-        <w:jc w:val="left"/>
-      </w:pPr>
-      <w:r>
-        <w:t>CUS-03: Editar perfil de usuario registrado</w:t>
-      </w:r>
-    </w:p>
-    <w:p>
-      <w:r>
-        <w:rPr>
-          <w:noProof/>
-        </w:rPr>
-        <w:drawing>
-          <wp:anchor distT="114300" distB="114300" distL="114300" distR="114300" simplePos="0" relativeHeight="251661312" behindDoc="0" locked="0" layoutInCell="1" hidden="0" allowOverlap="1" wp14:anchorId="147673AD" wp14:editId="1F40751D">
-            <wp:simplePos x="0" y="0"/>
-            <wp:positionH relativeFrom="column">
-              <wp:posOffset>-128587</wp:posOffset>
-            </wp:positionH>
-            <wp:positionV relativeFrom="paragraph">
-              <wp:posOffset>304800</wp:posOffset>
-            </wp:positionV>
-            <wp:extent cx="6081713" cy="2171700"/>
-            <wp:effectExtent l="0" t="0" r="0" b="0"/>
-            <wp:wrapSquare wrapText="bothSides" distT="114300" distB="114300" distL="114300" distR="114300"/>
-            <wp:docPr id="11" name="image3.png" descr="Diagrama&#10;&#10;Descripción generada automáticamente"/>
-            <wp:cNvGraphicFramePr/>
-            <a:graphic xmlns:a="http://schemas.openxmlformats.org/drawingml/2006/main">
-              <a:graphicData uri="http://schemas.openxmlformats.org/drawingml/2006/picture">
-                <pic:pic xmlns:pic="http://schemas.openxmlformats.org/drawingml/2006/picture">
-                  <pic:nvPicPr>
-                    <pic:cNvPr id="11" name="image3.png" descr="Diagrama&#10;&#10;Descripción generada automáticamente"/>
-                    <pic:cNvPicPr preferRelativeResize="0"/>
-                  </pic:nvPicPr>
-                  <pic:blipFill>
-                    <a:blip r:embed="rId14"/>
-                    <a:srcRect/>
-                    <a:stretch>
-                      <a:fillRect/>
-                    </a:stretch>
-                  </pic:blipFill>
-                  <pic:spPr>
-                    <a:xfrm>
-                      <a:off x="0" y="0"/>
-                      <a:ext cx="6081713" cy="2171700"/>
-                    </a:xfrm>
-                    <a:prstGeom prst="rect">
-                      <a:avLst/>
-                    </a:prstGeom>
-                    <a:ln/>
-                  </pic:spPr>
-                </pic:pic>
-              </a:graphicData>
-            </a:graphic>
-          </wp:anchor>
-        </w:drawing>
-      </w:r>
-    </w:p>
-    <w:p>
-      <w:pPr>
-        <w:numPr>
-          <w:ilvl w:val="0"/>
-          <w:numId w:val="13"/>
-        </w:numPr>
-        <w:spacing w:before="0" w:after="0"/>
-        <w:jc w:val="left"/>
-      </w:pPr>
-      <w:r>
-        <w:t>CUS-04: Recuperar contraseña registrado</w:t>
-      </w:r>
-    </w:p>
-    <w:p>
-      <w:pPr>
-        <w:ind w:left="720"/>
-      </w:pPr>
-      <w:r>
-        <w:rPr>
-          <w:noProof/>
-        </w:rPr>
-        <w:drawing>
-          <wp:anchor distT="114300" distB="114300" distL="114300" distR="114300" simplePos="0" relativeHeight="251662336" behindDoc="0" locked="0" layoutInCell="1" hidden="0" allowOverlap="1" wp14:anchorId="06D99508" wp14:editId="64370FEC">
-            <wp:simplePos x="0" y="0"/>
-            <wp:positionH relativeFrom="column">
-              <wp:posOffset>-190499</wp:posOffset>
-            </wp:positionH>
-            <wp:positionV relativeFrom="paragraph">
-              <wp:posOffset>190500</wp:posOffset>
-            </wp:positionV>
-            <wp:extent cx="6300788" cy="2276475"/>
-            <wp:effectExtent l="0" t="0" r="0" b="0"/>
-            <wp:wrapSquare wrapText="bothSides" distT="114300" distB="114300" distL="114300" distR="114300"/>
-            <wp:docPr id="7" name="image10.png" descr="Diagrama, Esquemático&#10;&#10;Descripción generada automáticamente"/>
-            <wp:cNvGraphicFramePr/>
-            <a:graphic xmlns:a="http://schemas.openxmlformats.org/drawingml/2006/main">
-              <a:graphicData uri="http://schemas.openxmlformats.org/drawingml/2006/picture">
-                <pic:pic xmlns:pic="http://schemas.openxmlformats.org/drawingml/2006/picture">
-                  <pic:nvPicPr>
-                    <pic:cNvPr id="7" name="image10.png" descr="Diagrama, Esquemático&#10;&#10;Descripción generada automáticamente"/>
-                    <pic:cNvPicPr preferRelativeResize="0"/>
-                  </pic:nvPicPr>
-                  <pic:blipFill>
-                    <a:blip r:embed="rId15"/>
-                    <a:srcRect/>
-                    <a:stretch>
-                      <a:fillRect/>
-                    </a:stretch>
-                  </pic:blipFill>
-                  <pic:spPr>
-                    <a:xfrm>
-                      <a:off x="0" y="0"/>
-                      <a:ext cx="6300788" cy="2276475"/>
-                    </a:xfrm>
-                    <a:prstGeom prst="rect">
-                      <a:avLst/>
-                    </a:prstGeom>
-                    <a:ln/>
-                  </pic:spPr>
-                </pic:pic>
-              </a:graphicData>
-            </a:graphic>
-          </wp:anchor>
-        </w:drawing>
-      </w:r>
-    </w:p>
-    <w:p>
-      <w:pPr>
-        <w:numPr>
-          <w:ilvl w:val="0"/>
-          <w:numId w:val="13"/>
-        </w:numPr>
-        <w:spacing w:before="0" w:after="0"/>
-        <w:jc w:val="left"/>
-      </w:pPr>
-      <w:r>
-        <w:lastRenderedPageBreak/>
-        <w:t>CUS-05: Elegir prenda</w:t>
-      </w:r>
-    </w:p>
-    <w:p>
-      <w:r>
-        <w:rPr>
-          <w:noProof/>
-        </w:rPr>
-        <w:drawing>
-          <wp:anchor distT="114300" distB="114300" distL="114300" distR="114300" simplePos="0" relativeHeight="251663360" behindDoc="0" locked="0" layoutInCell="1" hidden="0" allowOverlap="1" wp14:anchorId="2F6ABD88" wp14:editId="010B5312">
-            <wp:simplePos x="0" y="0"/>
-            <wp:positionH relativeFrom="column">
-              <wp:posOffset>247650</wp:posOffset>
-            </wp:positionH>
-            <wp:positionV relativeFrom="paragraph">
-              <wp:posOffset>209550</wp:posOffset>
-            </wp:positionV>
-            <wp:extent cx="5241187" cy="2276475"/>
-            <wp:effectExtent l="0" t="0" r="0" b="0"/>
-            <wp:wrapSquare wrapText="bothSides" distT="114300" distB="114300" distL="114300" distR="114300"/>
-            <wp:docPr id="12" name="image9.png" descr="Diagrama&#10;&#10;Descripción generada automáticamente"/>
-            <wp:cNvGraphicFramePr/>
-            <a:graphic xmlns:a="http://schemas.openxmlformats.org/drawingml/2006/main">
-              <a:graphicData uri="http://schemas.openxmlformats.org/drawingml/2006/picture">
-                <pic:pic xmlns:pic="http://schemas.openxmlformats.org/drawingml/2006/picture">
-                  <pic:nvPicPr>
-                    <pic:cNvPr id="12" name="image9.png" descr="Diagrama&#10;&#10;Descripción generada automáticamente"/>
-                    <pic:cNvPicPr preferRelativeResize="0"/>
-                  </pic:nvPicPr>
-                  <pic:blipFill>
-                    <a:blip r:embed="rId16"/>
-                    <a:srcRect/>
-                    <a:stretch>
-                      <a:fillRect/>
-                    </a:stretch>
-                  </pic:blipFill>
-                  <pic:spPr>
-                    <a:xfrm>
-                      <a:off x="0" y="0"/>
-                      <a:ext cx="5241187" cy="2276475"/>
-                    </a:xfrm>
-                    <a:prstGeom prst="rect">
-                      <a:avLst/>
-                    </a:prstGeom>
-                    <a:ln/>
-                  </pic:spPr>
-                </pic:pic>
-              </a:graphicData>
-            </a:graphic>
-          </wp:anchor>
-        </w:drawing>
-      </w:r>
-    </w:p>
-    <w:p>
-      <w:pPr>
-        <w:numPr>
-          <w:ilvl w:val="0"/>
-          <w:numId w:val="13"/>
-        </w:numPr>
-        <w:spacing w:before="0" w:after="0"/>
-        <w:jc w:val="left"/>
-      </w:pPr>
-      <w:r>
-        <w:t>CUS-06: Carrito de compras</w:t>
-      </w:r>
-    </w:p>
-    <w:p>
-      <w:r>
-        <w:rPr>
-          <w:noProof/>
-        </w:rPr>
-        <w:drawing>
-          <wp:anchor distT="114300" distB="114300" distL="114300" distR="114300" simplePos="0" relativeHeight="251664384" behindDoc="0" locked="0" layoutInCell="1" hidden="0" allowOverlap="1" wp14:anchorId="6EC6A7A1" wp14:editId="5619ABC5">
-            <wp:simplePos x="0" y="0"/>
-            <wp:positionH relativeFrom="column">
-              <wp:posOffset>-234786</wp:posOffset>
-            </wp:positionH>
-            <wp:positionV relativeFrom="paragraph">
-              <wp:posOffset>123825</wp:posOffset>
-            </wp:positionV>
-            <wp:extent cx="6200740" cy="2396185"/>
-            <wp:effectExtent l="0" t="0" r="0" b="0"/>
-            <wp:wrapSquare wrapText="bothSides" distT="114300" distB="114300" distL="114300" distR="114300"/>
-            <wp:docPr id="3" name="image6.png" descr="Diagrama&#10;&#10;Descripción generada automáticamente"/>
-            <wp:cNvGraphicFramePr/>
-            <a:graphic xmlns:a="http://schemas.openxmlformats.org/drawingml/2006/main">
-              <a:graphicData uri="http://schemas.openxmlformats.org/drawingml/2006/picture">
-                <pic:pic xmlns:pic="http://schemas.openxmlformats.org/drawingml/2006/picture">
-                  <pic:nvPicPr>
-                    <pic:cNvPr id="3" name="image6.png" descr="Diagrama&#10;&#10;Descripción generada automáticamente"/>
-                    <pic:cNvPicPr preferRelativeResize="0"/>
-                  </pic:nvPicPr>
-                  <pic:blipFill>
-                    <a:blip r:embed="rId17"/>
-                    <a:srcRect/>
-                    <a:stretch>
-                      <a:fillRect/>
-                    </a:stretch>
-                  </pic:blipFill>
-                  <pic:spPr>
-                    <a:xfrm>
-                      <a:off x="0" y="0"/>
-                      <a:ext cx="6200740" cy="2396185"/>
-                    </a:xfrm>
-                    <a:prstGeom prst="rect">
-                      <a:avLst/>
-                    </a:prstGeom>
-                    <a:ln/>
-                  </pic:spPr>
-                </pic:pic>
-              </a:graphicData>
-            </a:graphic>
-          </wp:anchor>
-        </w:drawing>
-      </w:r>
-    </w:p>
-    <w:p>
-      <w:pPr>
-        <w:numPr>
-          <w:ilvl w:val="0"/>
-          <w:numId w:val="13"/>
-        </w:numPr>
-        <w:spacing w:before="0" w:after="0"/>
-        <w:jc w:val="left"/>
-      </w:pPr>
-      <w:r>
-        <w:t>CUS-07: Gestionar métodos de pago</w:t>
-      </w:r>
-      <w:r>
-        <w:rPr>
-          <w:noProof/>
-        </w:rPr>
-        <w:drawing>
-          <wp:anchor distT="114300" distB="114300" distL="114300" distR="114300" simplePos="0" relativeHeight="251665408" behindDoc="0" locked="0" layoutInCell="1" hidden="0" allowOverlap="1" wp14:anchorId="31DF8E24" wp14:editId="685CD24B">
-            <wp:simplePos x="0" y="0"/>
-            <wp:positionH relativeFrom="column">
-              <wp:posOffset>-568161</wp:posOffset>
-            </wp:positionH>
-            <wp:positionV relativeFrom="paragraph">
-              <wp:posOffset>295275</wp:posOffset>
-            </wp:positionV>
-            <wp:extent cx="6869095" cy="2269435"/>
-            <wp:effectExtent l="0" t="0" r="0" b="0"/>
-            <wp:wrapSquare wrapText="bothSides" distT="114300" distB="114300" distL="114300" distR="114300"/>
-            <wp:docPr id="5" name="image4.png" descr="Diagrama&#10;&#10;Descripción generada automáticamente"/>
-            <wp:cNvGraphicFramePr/>
-            <a:graphic xmlns:a="http://schemas.openxmlformats.org/drawingml/2006/main">
-              <a:graphicData uri="http://schemas.openxmlformats.org/drawingml/2006/picture">
-                <pic:pic xmlns:pic="http://schemas.openxmlformats.org/drawingml/2006/picture">
-                  <pic:nvPicPr>
-                    <pic:cNvPr id="5" name="image4.png" descr="Diagrama&#10;&#10;Descripción generada automáticamente"/>
-                    <pic:cNvPicPr preferRelativeResize="0"/>
-                  </pic:nvPicPr>
-                  <pic:blipFill>
-                    <a:blip r:embed="rId18"/>
-                    <a:srcRect/>
-                    <a:stretch>
-                      <a:fillRect/>
-                    </a:stretch>
-                  </pic:blipFill>
-                  <pic:spPr>
-                    <a:xfrm>
-                      <a:off x="0" y="0"/>
-                      <a:ext cx="6869095" cy="2269435"/>
-                    </a:xfrm>
-                    <a:prstGeom prst="rect">
-                      <a:avLst/>
-                    </a:prstGeom>
-                    <a:ln/>
-                  </pic:spPr>
-                </pic:pic>
-              </a:graphicData>
-            </a:graphic>
-          </wp:anchor>
-        </w:drawing>
-      </w:r>
-    </w:p>
-    <w:p/>
-    <w:p/>
-    <w:p>
-      <w:pPr>
-        <w:numPr>
-          <w:ilvl w:val="0"/>
-          <w:numId w:val="13"/>
-        </w:numPr>
-        <w:spacing w:before="0" w:after="0"/>
-        <w:jc w:val="left"/>
-      </w:pPr>
-      <w:r>
-        <w:t>CUS-08: Gestionar métodos de envío</w:t>
-      </w:r>
-    </w:p>
-    <w:p>
-      <w:r>
-        <w:rPr>
-          <w:noProof/>
-        </w:rPr>
-        <w:drawing>
-          <wp:anchor distT="114300" distB="114300" distL="114300" distR="114300" simplePos="0" relativeHeight="251666432" behindDoc="0" locked="0" layoutInCell="1" hidden="0" allowOverlap="1" wp14:anchorId="4BFC7192" wp14:editId="2E9DBE37">
-            <wp:simplePos x="0" y="0"/>
-            <wp:positionH relativeFrom="column">
-              <wp:posOffset>733425</wp:posOffset>
-            </wp:positionH>
-            <wp:positionV relativeFrom="paragraph">
-              <wp:posOffset>190500</wp:posOffset>
-            </wp:positionV>
-            <wp:extent cx="4267200" cy="2311770"/>
-            <wp:effectExtent l="0" t="0" r="0" b="0"/>
-            <wp:wrapSquare wrapText="bothSides" distT="114300" distB="114300" distL="114300" distR="114300"/>
-            <wp:docPr id="9" name="image8.png" descr="Diagrama&#10;&#10;Descripción generada automáticamente"/>
-            <wp:cNvGraphicFramePr/>
-            <a:graphic xmlns:a="http://schemas.openxmlformats.org/drawingml/2006/main">
-              <a:graphicData uri="http://schemas.openxmlformats.org/drawingml/2006/picture">
-                <pic:pic xmlns:pic="http://schemas.openxmlformats.org/drawingml/2006/picture">
-                  <pic:nvPicPr>
-                    <pic:cNvPr id="9" name="image8.png" descr="Diagrama&#10;&#10;Descripción generada automáticamente"/>
-                    <pic:cNvPicPr preferRelativeResize="0"/>
-                  </pic:nvPicPr>
-                  <pic:blipFill>
-                    <a:blip r:embed="rId19"/>
-                    <a:srcRect/>
-                    <a:stretch>
-                      <a:fillRect/>
-                    </a:stretch>
-                  </pic:blipFill>
-                  <pic:spPr>
-                    <a:xfrm>
-                      <a:off x="0" y="0"/>
-                      <a:ext cx="4267200" cy="2311770"/>
-                    </a:xfrm>
-                    <a:prstGeom prst="rect">
-                      <a:avLst/>
-                    </a:prstGeom>
-                    <a:ln/>
-                  </pic:spPr>
-                </pic:pic>
-              </a:graphicData>
-            </a:graphic>
-          </wp:anchor>
-        </w:drawing>
-      </w:r>
-    </w:p>
-    <w:p/>
-    <w:p/>
-    <w:p/>
-    <w:p/>
-    <w:p/>
-    <w:p/>
-    <w:p/>
-    <w:p/>
-    <w:p>
-      <w:pPr>
-        <w:numPr>
-          <w:ilvl w:val="0"/>
-          <w:numId w:val="13"/>
-        </w:numPr>
-        <w:spacing w:before="0" w:after="0"/>
-        <w:jc w:val="left"/>
-      </w:pPr>
-      <w:r>
-        <w:t>CUS-09: Valoración de producto</w:t>
-      </w:r>
-      <w:r>
-        <w:rPr>
-          <w:noProof/>
-        </w:rPr>
-        <w:drawing>
-          <wp:anchor distT="114300" distB="114300" distL="114300" distR="114300" simplePos="0" relativeHeight="251667456" behindDoc="0" locked="0" layoutInCell="1" hidden="0" allowOverlap="1" wp14:anchorId="74970517" wp14:editId="60AB3DA3">
-            <wp:simplePos x="0" y="0"/>
-            <wp:positionH relativeFrom="column">
-              <wp:posOffset>-357187</wp:posOffset>
-            </wp:positionH>
-            <wp:positionV relativeFrom="paragraph">
-              <wp:posOffset>563713</wp:posOffset>
-            </wp:positionV>
-            <wp:extent cx="6500813" cy="2369272"/>
-            <wp:effectExtent l="0" t="0" r="0" b="0"/>
-            <wp:wrapSquare wrapText="bothSides" distT="114300" distB="114300" distL="114300" distR="114300"/>
-            <wp:docPr id="10" name="image7.png" descr="Diagrama&#10;&#10;Descripción generada automáticamente"/>
-            <wp:cNvGraphicFramePr/>
-            <a:graphic xmlns:a="http://schemas.openxmlformats.org/drawingml/2006/main">
-              <a:graphicData uri="http://schemas.openxmlformats.org/drawingml/2006/picture">
-                <pic:pic xmlns:pic="http://schemas.openxmlformats.org/drawingml/2006/picture">
-                  <pic:nvPicPr>
-                    <pic:cNvPr id="10" name="image7.png" descr="Diagrama&#10;&#10;Descripción generada automáticamente"/>
-                    <pic:cNvPicPr preferRelativeResize="0"/>
-                  </pic:nvPicPr>
-                  <pic:blipFill>
-                    <a:blip r:embed="rId20"/>
-                    <a:srcRect/>
-                    <a:stretch>
-                      <a:fillRect/>
-                    </a:stretch>
-                  </pic:blipFill>
-                  <pic:spPr>
-                    <a:xfrm>
-                      <a:off x="0" y="0"/>
-                      <a:ext cx="6500813" cy="2369272"/>
-                    </a:xfrm>
-                    <a:prstGeom prst="rect">
-                      <a:avLst/>
-                    </a:prstGeom>
-                    <a:ln/>
-                  </pic:spPr>
-                </pic:pic>
-              </a:graphicData>
-            </a:graphic>
-          </wp:anchor>
-        </w:drawing>
-      </w:r>
-    </w:p>
-    <w:p/>
-    <w:p/>
-    <w:p/>
-    <w:p/>
-    <w:p/>
-    <w:p/>
-    <w:p>
-      <w:pPr>
         <w:pStyle w:val="Ttulo2"/>
         <w:numPr>
           <w:ilvl w:val="0"/>
@@ -3598,2268 +3384,9 @@
       </w:pPr>
       <w:bookmarkStart w:id="11" w:name="_Toc76384578"/>
       <w:r>
-        <w:lastRenderedPageBreak/>
         <w:t>Diagrama de Secuencias de las clases del Diseño por CUS</w:t>
       </w:r>
       <w:bookmarkEnd w:id="11"/>
-    </w:p>
-    <w:p/>
-    <w:p/>
-    <w:p>
-      <w:pPr>
-        <w:pStyle w:val="NormalWeb"/>
-        <w:numPr>
-          <w:ilvl w:val="0"/>
-          <w:numId w:val="14"/>
-        </w:numPr>
-        <w:spacing w:before="0" w:beforeAutospacing="0" w:after="0" w:afterAutospacing="0"/>
-        <w:textAlignment w:val="baseline"/>
-        <w:rPr>
-          <w:color w:val="000000"/>
-        </w:rPr>
-      </w:pPr>
-      <w:r>
-        <w:rPr>
-          <w:color w:val="000000"/>
-        </w:rPr>
-        <w:t>CUS-01: Registro de usuario</w:t>
-      </w:r>
-    </w:p>
-    <w:p>
-      <w:pPr>
-        <w:pStyle w:val="NormalWeb"/>
-        <w:spacing w:before="0" w:beforeAutospacing="0" w:after="0" w:afterAutospacing="0"/>
-        <w:textAlignment w:val="baseline"/>
-        <w:rPr>
-          <w:color w:val="000000"/>
-        </w:rPr>
-      </w:pPr>
-    </w:p>
-    <w:p>
-      <w:pPr>
-        <w:pStyle w:val="NormalWeb"/>
-        <w:spacing w:before="0" w:beforeAutospacing="0" w:after="0" w:afterAutospacing="0"/>
-        <w:textAlignment w:val="baseline"/>
-        <w:rPr>
-          <w:color w:val="000000"/>
-        </w:rPr>
-      </w:pPr>
-    </w:p>
-    <w:p>
-      <w:pPr>
-        <w:pStyle w:val="NormalWeb"/>
-        <w:spacing w:before="0" w:beforeAutospacing="0" w:after="0" w:afterAutospacing="0"/>
-        <w:textAlignment w:val="baseline"/>
-        <w:rPr>
-          <w:noProof/>
-          <w:color w:val="000000"/>
-        </w:rPr>
-      </w:pPr>
-      <w:r>
-        <w:rPr>
-          <w:noProof/>
-          <w:color w:val="000000"/>
-        </w:rPr>
-        <w:drawing>
-          <wp:anchor distT="0" distB="0" distL="114300" distR="114300" simplePos="0" relativeHeight="251668480" behindDoc="0" locked="0" layoutInCell="1" allowOverlap="1" wp14:anchorId="3957ECED" wp14:editId="6E1569C5">
-            <wp:simplePos x="0" y="0"/>
-            <wp:positionH relativeFrom="margin">
-              <wp:align>center</wp:align>
-            </wp:positionH>
-            <wp:positionV relativeFrom="paragraph">
-              <wp:posOffset>179705</wp:posOffset>
-            </wp:positionV>
-            <wp:extent cx="6388100" cy="5497830"/>
-            <wp:effectExtent l="0" t="0" r="0" b="7620"/>
-            <wp:wrapSquare wrapText="bothSides"/>
-            <wp:docPr id="13" name="Imagen 13" descr="Diagrama&#10;&#10;Descripción generada automáticamente"/>
-            <wp:cNvGraphicFramePr>
-              <a:graphicFrameLocks xmlns:a="http://schemas.openxmlformats.org/drawingml/2006/main" noChangeAspect="1"/>
-            </wp:cNvGraphicFramePr>
-            <a:graphic xmlns:a="http://schemas.openxmlformats.org/drawingml/2006/main">
-              <a:graphicData uri="http://schemas.openxmlformats.org/drawingml/2006/picture">
-                <pic:pic xmlns:pic="http://schemas.openxmlformats.org/drawingml/2006/picture">
-                  <pic:nvPicPr>
-                    <pic:cNvPr id="2" name="Imagen 2" descr="Diagrama&#10;&#10;Descripción generada automáticamente"/>
-                    <pic:cNvPicPr/>
-                  </pic:nvPicPr>
-                  <pic:blipFill>
-                    <a:blip r:embed="rId21">
-                      <a:extLst>
-                        <a:ext uri="{28A0092B-C50C-407E-A947-70E740481C1C}">
-                          <a14:useLocalDpi xmlns:a14="http://schemas.microsoft.com/office/drawing/2010/main" val="0"/>
-                        </a:ext>
-                      </a:extLst>
-                    </a:blip>
-                    <a:stretch>
-                      <a:fillRect/>
-                    </a:stretch>
-                  </pic:blipFill>
-                  <pic:spPr>
-                    <a:xfrm>
-                      <a:off x="0" y="0"/>
-                      <a:ext cx="6388100" cy="5497830"/>
-                    </a:xfrm>
-                    <a:prstGeom prst="rect">
-                      <a:avLst/>
-                    </a:prstGeom>
-                  </pic:spPr>
-                </pic:pic>
-              </a:graphicData>
-            </a:graphic>
-          </wp:anchor>
-        </w:drawing>
-      </w:r>
-    </w:p>
-    <w:p>
-      <w:pPr>
-        <w:pStyle w:val="NormalWeb"/>
-        <w:spacing w:before="0" w:beforeAutospacing="0" w:after="0" w:afterAutospacing="0"/>
-        <w:textAlignment w:val="baseline"/>
-        <w:rPr>
-          <w:color w:val="000000"/>
-        </w:rPr>
-      </w:pPr>
-    </w:p>
-    <w:p>
-      <w:pPr>
-        <w:pStyle w:val="NormalWeb"/>
-        <w:spacing w:before="0" w:beforeAutospacing="0" w:after="0" w:afterAutospacing="0"/>
-        <w:textAlignment w:val="baseline"/>
-        <w:rPr>
-          <w:color w:val="000000"/>
-        </w:rPr>
-      </w:pPr>
-    </w:p>
-    <w:p>
-      <w:pPr>
-        <w:pStyle w:val="NormalWeb"/>
-        <w:spacing w:before="0" w:beforeAutospacing="0" w:after="0" w:afterAutospacing="0"/>
-        <w:textAlignment w:val="baseline"/>
-        <w:rPr>
-          <w:color w:val="000000"/>
-        </w:rPr>
-      </w:pPr>
-    </w:p>
-    <w:p>
-      <w:pPr>
-        <w:pStyle w:val="NormalWeb"/>
-        <w:spacing w:before="0" w:beforeAutospacing="0" w:after="0" w:afterAutospacing="0"/>
-        <w:textAlignment w:val="baseline"/>
-        <w:rPr>
-          <w:color w:val="000000"/>
-        </w:rPr>
-      </w:pPr>
-    </w:p>
-    <w:p>
-      <w:pPr>
-        <w:pStyle w:val="NormalWeb"/>
-        <w:spacing w:before="0" w:beforeAutospacing="0" w:after="0" w:afterAutospacing="0"/>
-        <w:textAlignment w:val="baseline"/>
-        <w:rPr>
-          <w:color w:val="000000"/>
-        </w:rPr>
-      </w:pPr>
-    </w:p>
-    <w:p>
-      <w:pPr>
-        <w:pStyle w:val="NormalWeb"/>
-        <w:spacing w:before="0" w:beforeAutospacing="0" w:after="0" w:afterAutospacing="0"/>
-        <w:textAlignment w:val="baseline"/>
-        <w:rPr>
-          <w:color w:val="000000"/>
-        </w:rPr>
-      </w:pPr>
-    </w:p>
-    <w:p>
-      <w:pPr>
-        <w:pStyle w:val="NormalWeb"/>
-        <w:spacing w:before="0" w:beforeAutospacing="0" w:after="0" w:afterAutospacing="0"/>
-        <w:textAlignment w:val="baseline"/>
-        <w:rPr>
-          <w:color w:val="000000"/>
-        </w:rPr>
-      </w:pPr>
-    </w:p>
-    <w:p>
-      <w:pPr>
-        <w:pStyle w:val="NormalWeb"/>
-        <w:spacing w:before="0" w:beforeAutospacing="0" w:after="0" w:afterAutospacing="0"/>
-        <w:textAlignment w:val="baseline"/>
-        <w:rPr>
-          <w:color w:val="000000"/>
-        </w:rPr>
-      </w:pPr>
-    </w:p>
-    <w:p>
-      <w:pPr>
-        <w:pStyle w:val="NormalWeb"/>
-        <w:spacing w:before="0" w:beforeAutospacing="0" w:after="0" w:afterAutospacing="0"/>
-        <w:textAlignment w:val="baseline"/>
-        <w:rPr>
-          <w:color w:val="000000"/>
-        </w:rPr>
-      </w:pPr>
-    </w:p>
-    <w:p>
-      <w:pPr>
-        <w:pStyle w:val="NormalWeb"/>
-        <w:spacing w:before="0" w:beforeAutospacing="0" w:after="0" w:afterAutospacing="0"/>
-        <w:textAlignment w:val="baseline"/>
-        <w:rPr>
-          <w:color w:val="000000"/>
-        </w:rPr>
-      </w:pPr>
-    </w:p>
-    <w:p>
-      <w:pPr>
-        <w:pStyle w:val="NormalWeb"/>
-        <w:spacing w:before="0" w:beforeAutospacing="0" w:after="0" w:afterAutospacing="0"/>
-        <w:textAlignment w:val="baseline"/>
-        <w:rPr>
-          <w:color w:val="000000"/>
-        </w:rPr>
-      </w:pPr>
-    </w:p>
-    <w:p>
-      <w:pPr>
-        <w:pStyle w:val="NormalWeb"/>
-        <w:spacing w:before="0" w:beforeAutospacing="0" w:after="0" w:afterAutospacing="0"/>
-        <w:textAlignment w:val="baseline"/>
-        <w:rPr>
-          <w:color w:val="000000"/>
-        </w:rPr>
-      </w:pPr>
-    </w:p>
-    <w:p>
-      <w:pPr>
-        <w:pStyle w:val="NormalWeb"/>
-        <w:spacing w:before="0" w:beforeAutospacing="0" w:after="0" w:afterAutospacing="0"/>
-        <w:textAlignment w:val="baseline"/>
-        <w:rPr>
-          <w:color w:val="000000"/>
-        </w:rPr>
-      </w:pPr>
-    </w:p>
-    <w:p>
-      <w:pPr>
-        <w:pStyle w:val="NormalWeb"/>
-        <w:spacing w:before="0" w:beforeAutospacing="0" w:after="0" w:afterAutospacing="0"/>
-        <w:ind w:left="720"/>
-        <w:textAlignment w:val="baseline"/>
-        <w:rPr>
-          <w:color w:val="000000"/>
-        </w:rPr>
-      </w:pPr>
-    </w:p>
-    <w:p>
-      <w:pPr>
-        <w:pStyle w:val="NormalWeb"/>
-        <w:numPr>
-          <w:ilvl w:val="0"/>
-          <w:numId w:val="14"/>
-        </w:numPr>
-        <w:spacing w:before="0" w:beforeAutospacing="0" w:after="0" w:afterAutospacing="0"/>
-        <w:textAlignment w:val="baseline"/>
-        <w:rPr>
-          <w:color w:val="000000"/>
-        </w:rPr>
-      </w:pPr>
-      <w:r>
-        <w:rPr>
-          <w:color w:val="000000"/>
-        </w:rPr>
-        <w:t>CUS-02: Validar cuenta de usuario registrado</w:t>
-      </w:r>
-    </w:p>
-    <w:p>
-      <w:pPr>
-        <w:pStyle w:val="NormalWeb"/>
-        <w:spacing w:before="0" w:beforeAutospacing="0" w:after="0" w:afterAutospacing="0"/>
-        <w:textAlignment w:val="baseline"/>
-        <w:rPr>
-          <w:color w:val="000000"/>
-        </w:rPr>
-      </w:pPr>
-    </w:p>
-    <w:p>
-      <w:pPr>
-        <w:pStyle w:val="NormalWeb"/>
-        <w:spacing w:before="0" w:beforeAutospacing="0" w:after="0" w:afterAutospacing="0"/>
-        <w:textAlignment w:val="baseline"/>
-        <w:rPr>
-          <w:color w:val="000000"/>
-        </w:rPr>
-      </w:pPr>
-    </w:p>
-    <w:p>
-      <w:pPr>
-        <w:pStyle w:val="NormalWeb"/>
-        <w:spacing w:before="0" w:beforeAutospacing="0" w:after="0" w:afterAutospacing="0"/>
-        <w:textAlignment w:val="baseline"/>
-        <w:rPr>
-          <w:color w:val="000000"/>
-        </w:rPr>
-      </w:pPr>
-      <w:r>
-        <w:rPr>
-          <w:noProof/>
-          <w:color w:val="000000"/>
-        </w:rPr>
-        <w:drawing>
-          <wp:anchor distT="0" distB="0" distL="114300" distR="114300" simplePos="0" relativeHeight="251669504" behindDoc="0" locked="0" layoutInCell="1" allowOverlap="1" wp14:anchorId="2A737947" wp14:editId="7E38BCEA">
-            <wp:simplePos x="0" y="0"/>
-            <wp:positionH relativeFrom="margin">
-              <wp:align>center</wp:align>
-            </wp:positionH>
-            <wp:positionV relativeFrom="paragraph">
-              <wp:posOffset>164737</wp:posOffset>
-            </wp:positionV>
-            <wp:extent cx="6388100" cy="4577080"/>
-            <wp:effectExtent l="0" t="0" r="0" b="0"/>
-            <wp:wrapSquare wrapText="bothSides"/>
-            <wp:docPr id="14" name="Imagen 14" descr="Diagrama&#10;&#10;Descripción generada automáticamente"/>
-            <wp:cNvGraphicFramePr>
-              <a:graphicFrameLocks xmlns:a="http://schemas.openxmlformats.org/drawingml/2006/main" noChangeAspect="1"/>
-            </wp:cNvGraphicFramePr>
-            <a:graphic xmlns:a="http://schemas.openxmlformats.org/drawingml/2006/main">
-              <a:graphicData uri="http://schemas.openxmlformats.org/drawingml/2006/picture">
-                <pic:pic xmlns:pic="http://schemas.openxmlformats.org/drawingml/2006/picture">
-                  <pic:nvPicPr>
-                    <pic:cNvPr id="3" name="Imagen 3" descr="Diagrama&#10;&#10;Descripción generada automáticamente"/>
-                    <pic:cNvPicPr/>
-                  </pic:nvPicPr>
-                  <pic:blipFill>
-                    <a:blip r:embed="rId22">
-                      <a:extLst>
-                        <a:ext uri="{28A0092B-C50C-407E-A947-70E740481C1C}">
-                          <a14:useLocalDpi xmlns:a14="http://schemas.microsoft.com/office/drawing/2010/main" val="0"/>
-                        </a:ext>
-                      </a:extLst>
-                    </a:blip>
-                    <a:stretch>
-                      <a:fillRect/>
-                    </a:stretch>
-                  </pic:blipFill>
-                  <pic:spPr>
-                    <a:xfrm>
-                      <a:off x="0" y="0"/>
-                      <a:ext cx="6388100" cy="4577080"/>
-                    </a:xfrm>
-                    <a:prstGeom prst="rect">
-                      <a:avLst/>
-                    </a:prstGeom>
-                  </pic:spPr>
-                </pic:pic>
-              </a:graphicData>
-            </a:graphic>
-          </wp:anchor>
-        </w:drawing>
-      </w:r>
-    </w:p>
-    <w:p>
-      <w:pPr>
-        <w:pStyle w:val="NormalWeb"/>
-        <w:spacing w:before="0" w:beforeAutospacing="0" w:after="0" w:afterAutospacing="0"/>
-        <w:textAlignment w:val="baseline"/>
-        <w:rPr>
-          <w:color w:val="000000"/>
-        </w:rPr>
-      </w:pPr>
-    </w:p>
-    <w:p>
-      <w:pPr>
-        <w:pStyle w:val="NormalWeb"/>
-        <w:spacing w:before="0" w:beforeAutospacing="0" w:after="0" w:afterAutospacing="0"/>
-        <w:textAlignment w:val="baseline"/>
-        <w:rPr>
-          <w:color w:val="000000"/>
-        </w:rPr>
-      </w:pPr>
-    </w:p>
-    <w:p>
-      <w:pPr>
-        <w:pStyle w:val="NormalWeb"/>
-        <w:spacing w:before="0" w:beforeAutospacing="0" w:after="0" w:afterAutospacing="0"/>
-        <w:textAlignment w:val="baseline"/>
-        <w:rPr>
-          <w:color w:val="000000"/>
-        </w:rPr>
-      </w:pPr>
-    </w:p>
-    <w:p>
-      <w:pPr>
-        <w:pStyle w:val="NormalWeb"/>
-        <w:spacing w:before="0" w:beforeAutospacing="0" w:after="0" w:afterAutospacing="0"/>
-        <w:textAlignment w:val="baseline"/>
-        <w:rPr>
-          <w:color w:val="000000"/>
-        </w:rPr>
-      </w:pPr>
-    </w:p>
-    <w:p>
-      <w:pPr>
-        <w:pStyle w:val="NormalWeb"/>
-        <w:spacing w:before="0" w:beforeAutospacing="0" w:after="0" w:afterAutospacing="0"/>
-        <w:textAlignment w:val="baseline"/>
-        <w:rPr>
-          <w:color w:val="000000"/>
-        </w:rPr>
-      </w:pPr>
-    </w:p>
-    <w:p>
-      <w:pPr>
-        <w:pStyle w:val="NormalWeb"/>
-        <w:spacing w:before="0" w:beforeAutospacing="0" w:after="0" w:afterAutospacing="0"/>
-        <w:textAlignment w:val="baseline"/>
-        <w:rPr>
-          <w:color w:val="000000"/>
-        </w:rPr>
-      </w:pPr>
-    </w:p>
-    <w:p>
-      <w:pPr>
-        <w:pStyle w:val="NormalWeb"/>
-        <w:spacing w:before="0" w:beforeAutospacing="0" w:after="0" w:afterAutospacing="0"/>
-        <w:textAlignment w:val="baseline"/>
-        <w:rPr>
-          <w:color w:val="000000"/>
-        </w:rPr>
-      </w:pPr>
-    </w:p>
-    <w:p>
-      <w:pPr>
-        <w:pStyle w:val="NormalWeb"/>
-        <w:spacing w:before="0" w:beforeAutospacing="0" w:after="0" w:afterAutospacing="0"/>
-        <w:textAlignment w:val="baseline"/>
-        <w:rPr>
-          <w:color w:val="000000"/>
-        </w:rPr>
-      </w:pPr>
-    </w:p>
-    <w:p>
-      <w:pPr>
-        <w:pStyle w:val="NormalWeb"/>
-        <w:spacing w:before="0" w:beforeAutospacing="0" w:after="0" w:afterAutospacing="0"/>
-        <w:textAlignment w:val="baseline"/>
-        <w:rPr>
-          <w:color w:val="000000"/>
-        </w:rPr>
-      </w:pPr>
-    </w:p>
-    <w:p>
-      <w:pPr>
-        <w:pStyle w:val="NormalWeb"/>
-        <w:spacing w:before="0" w:beforeAutospacing="0" w:after="0" w:afterAutospacing="0"/>
-        <w:textAlignment w:val="baseline"/>
-        <w:rPr>
-          <w:color w:val="000000"/>
-        </w:rPr>
-      </w:pPr>
-    </w:p>
-    <w:p>
-      <w:pPr>
-        <w:pStyle w:val="NormalWeb"/>
-        <w:spacing w:before="0" w:beforeAutospacing="0" w:after="0" w:afterAutospacing="0"/>
-        <w:textAlignment w:val="baseline"/>
-        <w:rPr>
-          <w:color w:val="000000"/>
-        </w:rPr>
-      </w:pPr>
-    </w:p>
-    <w:p>
-      <w:pPr>
-        <w:pStyle w:val="NormalWeb"/>
-        <w:spacing w:before="0" w:beforeAutospacing="0" w:after="0" w:afterAutospacing="0"/>
-        <w:textAlignment w:val="baseline"/>
-        <w:rPr>
-          <w:color w:val="000000"/>
-        </w:rPr>
-      </w:pPr>
-    </w:p>
-    <w:p>
-      <w:pPr>
-        <w:pStyle w:val="NormalWeb"/>
-        <w:spacing w:before="0" w:beforeAutospacing="0" w:after="0" w:afterAutospacing="0"/>
-        <w:textAlignment w:val="baseline"/>
-        <w:rPr>
-          <w:color w:val="000000"/>
-        </w:rPr>
-      </w:pPr>
-    </w:p>
-    <w:p>
-      <w:pPr>
-        <w:pStyle w:val="NormalWeb"/>
-        <w:spacing w:before="0" w:beforeAutospacing="0" w:after="0" w:afterAutospacing="0"/>
-        <w:textAlignment w:val="baseline"/>
-        <w:rPr>
-          <w:color w:val="000000"/>
-        </w:rPr>
-      </w:pPr>
-    </w:p>
-    <w:p>
-      <w:pPr>
-        <w:pStyle w:val="NormalWeb"/>
-        <w:spacing w:before="0" w:beforeAutospacing="0" w:after="0" w:afterAutospacing="0"/>
-        <w:textAlignment w:val="baseline"/>
-        <w:rPr>
-          <w:color w:val="000000"/>
-        </w:rPr>
-      </w:pPr>
-    </w:p>
-    <w:p>
-      <w:pPr>
-        <w:pStyle w:val="NormalWeb"/>
-        <w:spacing w:before="0" w:beforeAutospacing="0" w:after="0" w:afterAutospacing="0"/>
-        <w:textAlignment w:val="baseline"/>
-        <w:rPr>
-          <w:color w:val="000000"/>
-        </w:rPr>
-      </w:pPr>
-    </w:p>
-    <w:p>
-      <w:pPr>
-        <w:pStyle w:val="NormalWeb"/>
-        <w:spacing w:before="0" w:beforeAutospacing="0" w:after="0" w:afterAutospacing="0"/>
-        <w:textAlignment w:val="baseline"/>
-        <w:rPr>
-          <w:color w:val="000000"/>
-        </w:rPr>
-      </w:pPr>
-    </w:p>
-    <w:p>
-      <w:pPr>
-        <w:pStyle w:val="NormalWeb"/>
-        <w:spacing w:before="0" w:beforeAutospacing="0" w:after="0" w:afterAutospacing="0"/>
-        <w:textAlignment w:val="baseline"/>
-        <w:rPr>
-          <w:color w:val="000000"/>
-        </w:rPr>
-      </w:pPr>
-    </w:p>
-    <w:p>
-      <w:pPr>
-        <w:pStyle w:val="NormalWeb"/>
-        <w:spacing w:before="0" w:beforeAutospacing="0" w:after="0" w:afterAutospacing="0"/>
-        <w:textAlignment w:val="baseline"/>
-        <w:rPr>
-          <w:color w:val="000000"/>
-        </w:rPr>
-      </w:pPr>
-    </w:p>
-    <w:p>
-      <w:pPr>
-        <w:pStyle w:val="NormalWeb"/>
-        <w:spacing w:before="0" w:beforeAutospacing="0" w:after="0" w:afterAutospacing="0"/>
-        <w:textAlignment w:val="baseline"/>
-        <w:rPr>
-          <w:color w:val="000000"/>
-        </w:rPr>
-      </w:pPr>
-    </w:p>
-    <w:p>
-      <w:pPr>
-        <w:pStyle w:val="NormalWeb"/>
-        <w:spacing w:before="0" w:beforeAutospacing="0" w:after="0" w:afterAutospacing="0"/>
-        <w:textAlignment w:val="baseline"/>
-        <w:rPr>
-          <w:color w:val="000000"/>
-        </w:rPr>
-      </w:pPr>
-    </w:p>
-    <w:p>
-      <w:pPr>
-        <w:pStyle w:val="NormalWeb"/>
-        <w:spacing w:before="0" w:beforeAutospacing="0" w:after="0" w:afterAutospacing="0"/>
-        <w:textAlignment w:val="baseline"/>
-        <w:rPr>
-          <w:color w:val="000000"/>
-        </w:rPr>
-      </w:pPr>
-    </w:p>
-    <w:p>
-      <w:pPr>
-        <w:pStyle w:val="NormalWeb"/>
-        <w:numPr>
-          <w:ilvl w:val="0"/>
-          <w:numId w:val="14"/>
-        </w:numPr>
-        <w:spacing w:before="0" w:beforeAutospacing="0" w:after="0" w:afterAutospacing="0"/>
-        <w:textAlignment w:val="baseline"/>
-        <w:rPr>
-          <w:color w:val="000000"/>
-        </w:rPr>
-      </w:pPr>
-      <w:r>
-        <w:rPr>
-          <w:color w:val="000000"/>
-        </w:rPr>
-        <w:t>CUS-03: Editar perfil de usuario registrado</w:t>
-      </w:r>
-    </w:p>
-    <w:p>
-      <w:pPr>
-        <w:pStyle w:val="NormalWeb"/>
-        <w:spacing w:before="0" w:beforeAutospacing="0" w:after="0" w:afterAutospacing="0"/>
-        <w:textAlignment w:val="baseline"/>
-        <w:rPr>
-          <w:color w:val="000000"/>
-        </w:rPr>
-      </w:pPr>
-    </w:p>
-    <w:p>
-      <w:pPr>
-        <w:pStyle w:val="NormalWeb"/>
-        <w:spacing w:before="0" w:beforeAutospacing="0" w:after="0" w:afterAutospacing="0"/>
-        <w:textAlignment w:val="baseline"/>
-        <w:rPr>
-          <w:color w:val="000000"/>
-        </w:rPr>
-      </w:pPr>
-      <w:r>
-        <w:rPr>
-          <w:noProof/>
-          <w:color w:val="000000"/>
-        </w:rPr>
-        <w:drawing>
-          <wp:anchor distT="0" distB="0" distL="114300" distR="114300" simplePos="0" relativeHeight="251670528" behindDoc="0" locked="0" layoutInCell="1" allowOverlap="1" wp14:anchorId="49E1920B" wp14:editId="219492F7">
-            <wp:simplePos x="0" y="0"/>
-            <wp:positionH relativeFrom="margin">
-              <wp:align>center</wp:align>
-            </wp:positionH>
-            <wp:positionV relativeFrom="paragraph">
-              <wp:posOffset>353060</wp:posOffset>
-            </wp:positionV>
-            <wp:extent cx="6388100" cy="5670550"/>
-            <wp:effectExtent l="0" t="0" r="0" b="6350"/>
-            <wp:wrapSquare wrapText="bothSides"/>
-            <wp:docPr id="15" name="Imagen 15" descr="Diagrama&#10;&#10;Descripción generada automáticamente"/>
-            <wp:cNvGraphicFramePr>
-              <a:graphicFrameLocks xmlns:a="http://schemas.openxmlformats.org/drawingml/2006/main" noChangeAspect="1"/>
-            </wp:cNvGraphicFramePr>
-            <a:graphic xmlns:a="http://schemas.openxmlformats.org/drawingml/2006/main">
-              <a:graphicData uri="http://schemas.openxmlformats.org/drawingml/2006/picture">
-                <pic:pic xmlns:pic="http://schemas.openxmlformats.org/drawingml/2006/picture">
-                  <pic:nvPicPr>
-                    <pic:cNvPr id="4" name="Imagen 4" descr="Diagrama&#10;&#10;Descripción generada automáticamente"/>
-                    <pic:cNvPicPr/>
-                  </pic:nvPicPr>
-                  <pic:blipFill>
-                    <a:blip r:embed="rId23">
-                      <a:extLst>
-                        <a:ext uri="{28A0092B-C50C-407E-A947-70E740481C1C}">
-                          <a14:useLocalDpi xmlns:a14="http://schemas.microsoft.com/office/drawing/2010/main" val="0"/>
-                        </a:ext>
-                      </a:extLst>
-                    </a:blip>
-                    <a:stretch>
-                      <a:fillRect/>
-                    </a:stretch>
-                  </pic:blipFill>
-                  <pic:spPr>
-                    <a:xfrm>
-                      <a:off x="0" y="0"/>
-                      <a:ext cx="6388100" cy="5670550"/>
-                    </a:xfrm>
-                    <a:prstGeom prst="rect">
-                      <a:avLst/>
-                    </a:prstGeom>
-                  </pic:spPr>
-                </pic:pic>
-              </a:graphicData>
-            </a:graphic>
-          </wp:anchor>
-        </w:drawing>
-      </w:r>
-    </w:p>
-    <w:p>
-      <w:pPr>
-        <w:pStyle w:val="NormalWeb"/>
-        <w:spacing w:before="0" w:beforeAutospacing="0" w:after="0" w:afterAutospacing="0"/>
-        <w:ind w:left="720"/>
-        <w:textAlignment w:val="baseline"/>
-        <w:rPr>
-          <w:color w:val="000000"/>
-        </w:rPr>
-      </w:pPr>
-    </w:p>
-    <w:p>
-      <w:pPr>
-        <w:pStyle w:val="NormalWeb"/>
-        <w:spacing w:before="0" w:beforeAutospacing="0" w:after="0" w:afterAutospacing="0"/>
-        <w:textAlignment w:val="baseline"/>
-        <w:rPr>
-          <w:color w:val="000000"/>
-        </w:rPr>
-      </w:pPr>
-    </w:p>
-    <w:p>
-      <w:pPr>
-        <w:pStyle w:val="NormalWeb"/>
-        <w:spacing w:before="0" w:beforeAutospacing="0" w:after="0" w:afterAutospacing="0"/>
-        <w:textAlignment w:val="baseline"/>
-        <w:rPr>
-          <w:color w:val="000000"/>
-        </w:rPr>
-      </w:pPr>
-    </w:p>
-    <w:p>
-      <w:pPr>
-        <w:pStyle w:val="NormalWeb"/>
-        <w:spacing w:before="0" w:beforeAutospacing="0" w:after="0" w:afterAutospacing="0"/>
-        <w:textAlignment w:val="baseline"/>
-        <w:rPr>
-          <w:color w:val="000000"/>
-        </w:rPr>
-      </w:pPr>
-    </w:p>
-    <w:p>
-      <w:pPr>
-        <w:pStyle w:val="NormalWeb"/>
-        <w:spacing w:before="0" w:beforeAutospacing="0" w:after="0" w:afterAutospacing="0"/>
-        <w:textAlignment w:val="baseline"/>
-        <w:rPr>
-          <w:color w:val="000000"/>
-        </w:rPr>
-      </w:pPr>
-    </w:p>
-    <w:p>
-      <w:pPr>
-        <w:pStyle w:val="NormalWeb"/>
-        <w:spacing w:before="0" w:beforeAutospacing="0" w:after="0" w:afterAutospacing="0"/>
-        <w:textAlignment w:val="baseline"/>
-        <w:rPr>
-          <w:color w:val="000000"/>
-        </w:rPr>
-      </w:pPr>
-    </w:p>
-    <w:p>
-      <w:pPr>
-        <w:pStyle w:val="NormalWeb"/>
-        <w:spacing w:before="0" w:beforeAutospacing="0" w:after="0" w:afterAutospacing="0"/>
-        <w:textAlignment w:val="baseline"/>
-        <w:rPr>
-          <w:color w:val="000000"/>
-        </w:rPr>
-      </w:pPr>
-    </w:p>
-    <w:p>
-      <w:pPr>
-        <w:pStyle w:val="NormalWeb"/>
-        <w:spacing w:before="0" w:beforeAutospacing="0" w:after="0" w:afterAutospacing="0"/>
-        <w:textAlignment w:val="baseline"/>
-        <w:rPr>
-          <w:color w:val="000000"/>
-        </w:rPr>
-      </w:pPr>
-    </w:p>
-    <w:p>
-      <w:pPr>
-        <w:pStyle w:val="NormalWeb"/>
-        <w:spacing w:before="0" w:beforeAutospacing="0" w:after="0" w:afterAutospacing="0"/>
-        <w:textAlignment w:val="baseline"/>
-        <w:rPr>
-          <w:color w:val="000000"/>
-        </w:rPr>
-      </w:pPr>
-    </w:p>
-    <w:p>
-      <w:pPr>
-        <w:pStyle w:val="NormalWeb"/>
-        <w:spacing w:before="0" w:beforeAutospacing="0" w:after="0" w:afterAutospacing="0"/>
-        <w:textAlignment w:val="baseline"/>
-        <w:rPr>
-          <w:color w:val="000000"/>
-        </w:rPr>
-      </w:pPr>
-    </w:p>
-    <w:p>
-      <w:pPr>
-        <w:pStyle w:val="NormalWeb"/>
-        <w:spacing w:before="0" w:beforeAutospacing="0" w:after="0" w:afterAutospacing="0"/>
-        <w:textAlignment w:val="baseline"/>
-        <w:rPr>
-          <w:color w:val="000000"/>
-        </w:rPr>
-      </w:pPr>
-    </w:p>
-    <w:p>
-      <w:pPr>
-        <w:pStyle w:val="NormalWeb"/>
-        <w:spacing w:before="0" w:beforeAutospacing="0" w:after="0" w:afterAutospacing="0"/>
-        <w:textAlignment w:val="baseline"/>
-        <w:rPr>
-          <w:color w:val="000000"/>
-        </w:rPr>
-      </w:pPr>
-    </w:p>
-    <w:p>
-      <w:pPr>
-        <w:pStyle w:val="NormalWeb"/>
-        <w:spacing w:before="0" w:beforeAutospacing="0" w:after="0" w:afterAutospacing="0"/>
-        <w:textAlignment w:val="baseline"/>
-        <w:rPr>
-          <w:color w:val="000000"/>
-        </w:rPr>
-      </w:pPr>
-    </w:p>
-    <w:p>
-      <w:pPr>
-        <w:pStyle w:val="NormalWeb"/>
-        <w:spacing w:before="0" w:beforeAutospacing="0" w:after="0" w:afterAutospacing="0"/>
-        <w:textAlignment w:val="baseline"/>
-        <w:rPr>
-          <w:color w:val="000000"/>
-        </w:rPr>
-      </w:pPr>
-    </w:p>
-    <w:p>
-      <w:pPr>
-        <w:pStyle w:val="NormalWeb"/>
-        <w:spacing w:before="0" w:beforeAutospacing="0" w:after="0" w:afterAutospacing="0"/>
-        <w:textAlignment w:val="baseline"/>
-        <w:rPr>
-          <w:color w:val="000000"/>
-        </w:rPr>
-      </w:pPr>
-    </w:p>
-    <w:p>
-      <w:pPr>
-        <w:pStyle w:val="NormalWeb"/>
-        <w:spacing w:before="0" w:beforeAutospacing="0" w:after="0" w:afterAutospacing="0"/>
-        <w:textAlignment w:val="baseline"/>
-        <w:rPr>
-          <w:color w:val="000000"/>
-        </w:rPr>
-      </w:pPr>
-    </w:p>
-    <w:p>
-      <w:pPr>
-        <w:pStyle w:val="NormalWeb"/>
-        <w:spacing w:before="0" w:beforeAutospacing="0" w:after="0" w:afterAutospacing="0"/>
-        <w:textAlignment w:val="baseline"/>
-        <w:rPr>
-          <w:color w:val="000000"/>
-        </w:rPr>
-      </w:pPr>
-    </w:p>
-    <w:p>
-      <w:pPr>
-        <w:pStyle w:val="NormalWeb"/>
-        <w:spacing w:before="0" w:beforeAutospacing="0" w:after="0" w:afterAutospacing="0"/>
-        <w:textAlignment w:val="baseline"/>
-        <w:rPr>
-          <w:color w:val="000000"/>
-        </w:rPr>
-      </w:pPr>
-    </w:p>
-    <w:p>
-      <w:pPr>
-        <w:pStyle w:val="NormalWeb"/>
-        <w:numPr>
-          <w:ilvl w:val="0"/>
-          <w:numId w:val="14"/>
-        </w:numPr>
-        <w:spacing w:before="0" w:beforeAutospacing="0" w:after="0" w:afterAutospacing="0"/>
-        <w:textAlignment w:val="baseline"/>
-        <w:rPr>
-          <w:color w:val="000000"/>
-        </w:rPr>
-      </w:pPr>
-      <w:r>
-        <w:rPr>
-          <w:color w:val="000000"/>
-        </w:rPr>
-        <w:t>CUS-04: Recuperar contraseña registrado</w:t>
-      </w:r>
-    </w:p>
-    <w:p>
-      <w:pPr>
-        <w:pStyle w:val="NormalWeb"/>
-        <w:spacing w:before="0" w:beforeAutospacing="0" w:after="0" w:afterAutospacing="0"/>
-        <w:ind w:left="720"/>
-        <w:textAlignment w:val="baseline"/>
-        <w:rPr>
-          <w:color w:val="000000"/>
-        </w:rPr>
-      </w:pPr>
-    </w:p>
-    <w:p>
-      <w:pPr>
-        <w:pStyle w:val="NormalWeb"/>
-        <w:spacing w:before="0" w:beforeAutospacing="0" w:after="0" w:afterAutospacing="0"/>
-        <w:ind w:left="720"/>
-        <w:textAlignment w:val="baseline"/>
-        <w:rPr>
-          <w:color w:val="000000"/>
-        </w:rPr>
-      </w:pPr>
-    </w:p>
-    <w:p>
-      <w:pPr>
-        <w:pStyle w:val="NormalWeb"/>
-        <w:spacing w:before="0" w:beforeAutospacing="0" w:after="0" w:afterAutospacing="0"/>
-        <w:textAlignment w:val="baseline"/>
-        <w:rPr>
-          <w:color w:val="000000"/>
-        </w:rPr>
-      </w:pPr>
-      <w:r>
-        <w:rPr>
-          <w:noProof/>
-          <w:color w:val="000000"/>
-        </w:rPr>
-        <w:drawing>
-          <wp:anchor distT="0" distB="0" distL="114300" distR="114300" simplePos="0" relativeHeight="251671552" behindDoc="0" locked="0" layoutInCell="1" allowOverlap="1" wp14:anchorId="0E7E7070" wp14:editId="7C9AD8DC">
-            <wp:simplePos x="0" y="0"/>
-            <wp:positionH relativeFrom="margin">
-              <wp:align>center</wp:align>
-            </wp:positionH>
-            <wp:positionV relativeFrom="paragraph">
-              <wp:posOffset>177800</wp:posOffset>
-            </wp:positionV>
-            <wp:extent cx="6388100" cy="4436745"/>
-            <wp:effectExtent l="0" t="0" r="0" b="1905"/>
-            <wp:wrapSquare wrapText="bothSides"/>
-            <wp:docPr id="16" name="Imagen 16" descr="Diagrama&#10;&#10;Descripción generada automáticamente"/>
-            <wp:cNvGraphicFramePr>
-              <a:graphicFrameLocks xmlns:a="http://schemas.openxmlformats.org/drawingml/2006/main" noChangeAspect="1"/>
-            </wp:cNvGraphicFramePr>
-            <a:graphic xmlns:a="http://schemas.openxmlformats.org/drawingml/2006/main">
-              <a:graphicData uri="http://schemas.openxmlformats.org/drawingml/2006/picture">
-                <pic:pic xmlns:pic="http://schemas.openxmlformats.org/drawingml/2006/picture">
-                  <pic:nvPicPr>
-                    <pic:cNvPr id="5" name="Imagen 5" descr="Diagrama&#10;&#10;Descripción generada automáticamente"/>
-                    <pic:cNvPicPr/>
-                  </pic:nvPicPr>
-                  <pic:blipFill>
-                    <a:blip r:embed="rId24">
-                      <a:extLst>
-                        <a:ext uri="{28A0092B-C50C-407E-A947-70E740481C1C}">
-                          <a14:useLocalDpi xmlns:a14="http://schemas.microsoft.com/office/drawing/2010/main" val="0"/>
-                        </a:ext>
-                      </a:extLst>
-                    </a:blip>
-                    <a:stretch>
-                      <a:fillRect/>
-                    </a:stretch>
-                  </pic:blipFill>
-                  <pic:spPr>
-                    <a:xfrm>
-                      <a:off x="0" y="0"/>
-                      <a:ext cx="6388100" cy="4436745"/>
-                    </a:xfrm>
-                    <a:prstGeom prst="rect">
-                      <a:avLst/>
-                    </a:prstGeom>
-                  </pic:spPr>
-                </pic:pic>
-              </a:graphicData>
-            </a:graphic>
-          </wp:anchor>
-        </w:drawing>
-      </w:r>
-    </w:p>
-    <w:p>
-      <w:pPr>
-        <w:pStyle w:val="NormalWeb"/>
-        <w:spacing w:before="0" w:beforeAutospacing="0" w:after="0" w:afterAutospacing="0"/>
-        <w:textAlignment w:val="baseline"/>
-        <w:rPr>
-          <w:color w:val="000000"/>
-        </w:rPr>
-      </w:pPr>
-    </w:p>
-    <w:p>
-      <w:pPr>
-        <w:pStyle w:val="NormalWeb"/>
-        <w:spacing w:before="0" w:beforeAutospacing="0" w:after="0" w:afterAutospacing="0"/>
-        <w:textAlignment w:val="baseline"/>
-        <w:rPr>
-          <w:color w:val="000000"/>
-        </w:rPr>
-      </w:pPr>
-    </w:p>
-    <w:p>
-      <w:pPr>
-        <w:pStyle w:val="NormalWeb"/>
-        <w:spacing w:before="0" w:beforeAutospacing="0" w:after="0" w:afterAutospacing="0"/>
-        <w:textAlignment w:val="baseline"/>
-        <w:rPr>
-          <w:color w:val="000000"/>
-        </w:rPr>
-      </w:pPr>
-    </w:p>
-    <w:p>
-      <w:pPr>
-        <w:pStyle w:val="NormalWeb"/>
-        <w:spacing w:before="0" w:beforeAutospacing="0" w:after="0" w:afterAutospacing="0"/>
-        <w:textAlignment w:val="baseline"/>
-        <w:rPr>
-          <w:color w:val="000000"/>
-        </w:rPr>
-      </w:pPr>
-    </w:p>
-    <w:p>
-      <w:pPr>
-        <w:pStyle w:val="NormalWeb"/>
-        <w:spacing w:before="0" w:beforeAutospacing="0" w:after="0" w:afterAutospacing="0"/>
-        <w:textAlignment w:val="baseline"/>
-        <w:rPr>
-          <w:color w:val="000000"/>
-        </w:rPr>
-      </w:pPr>
-    </w:p>
-    <w:p>
-      <w:pPr>
-        <w:pStyle w:val="NormalWeb"/>
-        <w:spacing w:before="0" w:beforeAutospacing="0" w:after="0" w:afterAutospacing="0"/>
-        <w:textAlignment w:val="baseline"/>
-        <w:rPr>
-          <w:color w:val="000000"/>
-        </w:rPr>
-      </w:pPr>
-    </w:p>
-    <w:p>
-      <w:pPr>
-        <w:pStyle w:val="NormalWeb"/>
-        <w:spacing w:before="0" w:beforeAutospacing="0" w:after="0" w:afterAutospacing="0"/>
-        <w:textAlignment w:val="baseline"/>
-        <w:rPr>
-          <w:color w:val="000000"/>
-        </w:rPr>
-      </w:pPr>
-    </w:p>
-    <w:p>
-      <w:pPr>
-        <w:pStyle w:val="NormalWeb"/>
-        <w:spacing w:before="0" w:beforeAutospacing="0" w:after="0" w:afterAutospacing="0"/>
-        <w:textAlignment w:val="baseline"/>
-        <w:rPr>
-          <w:color w:val="000000"/>
-        </w:rPr>
-      </w:pPr>
-    </w:p>
-    <w:p>
-      <w:pPr>
-        <w:pStyle w:val="NormalWeb"/>
-        <w:spacing w:before="0" w:beforeAutospacing="0" w:after="0" w:afterAutospacing="0"/>
-        <w:textAlignment w:val="baseline"/>
-        <w:rPr>
-          <w:color w:val="000000"/>
-        </w:rPr>
-      </w:pPr>
-    </w:p>
-    <w:p>
-      <w:pPr>
-        <w:pStyle w:val="NormalWeb"/>
-        <w:spacing w:before="0" w:beforeAutospacing="0" w:after="0" w:afterAutospacing="0"/>
-        <w:textAlignment w:val="baseline"/>
-        <w:rPr>
-          <w:color w:val="000000"/>
-        </w:rPr>
-      </w:pPr>
-    </w:p>
-    <w:p>
-      <w:pPr>
-        <w:pStyle w:val="NormalWeb"/>
-        <w:spacing w:before="0" w:beforeAutospacing="0" w:after="0" w:afterAutospacing="0"/>
-        <w:textAlignment w:val="baseline"/>
-        <w:rPr>
-          <w:color w:val="000000"/>
-        </w:rPr>
-      </w:pPr>
-    </w:p>
-    <w:p>
-      <w:pPr>
-        <w:pStyle w:val="NormalWeb"/>
-        <w:spacing w:before="0" w:beforeAutospacing="0" w:after="0" w:afterAutospacing="0"/>
-        <w:textAlignment w:val="baseline"/>
-        <w:rPr>
-          <w:color w:val="000000"/>
-        </w:rPr>
-      </w:pPr>
-    </w:p>
-    <w:p>
-      <w:pPr>
-        <w:pStyle w:val="NormalWeb"/>
-        <w:spacing w:before="0" w:beforeAutospacing="0" w:after="0" w:afterAutospacing="0"/>
-        <w:textAlignment w:val="baseline"/>
-        <w:rPr>
-          <w:color w:val="000000"/>
-        </w:rPr>
-      </w:pPr>
-    </w:p>
-    <w:p>
-      <w:pPr>
-        <w:pStyle w:val="NormalWeb"/>
-        <w:spacing w:before="0" w:beforeAutospacing="0" w:after="0" w:afterAutospacing="0"/>
-        <w:textAlignment w:val="baseline"/>
-        <w:rPr>
-          <w:color w:val="000000"/>
-        </w:rPr>
-      </w:pPr>
-    </w:p>
-    <w:p>
-      <w:pPr>
-        <w:pStyle w:val="NormalWeb"/>
-        <w:spacing w:before="0" w:beforeAutospacing="0" w:after="0" w:afterAutospacing="0"/>
-        <w:textAlignment w:val="baseline"/>
-        <w:rPr>
-          <w:color w:val="000000"/>
-        </w:rPr>
-      </w:pPr>
-    </w:p>
-    <w:p>
-      <w:pPr>
-        <w:pStyle w:val="NormalWeb"/>
-        <w:spacing w:before="0" w:beforeAutospacing="0" w:after="0" w:afterAutospacing="0"/>
-        <w:textAlignment w:val="baseline"/>
-        <w:rPr>
-          <w:color w:val="000000"/>
-        </w:rPr>
-      </w:pPr>
-    </w:p>
-    <w:p>
-      <w:pPr>
-        <w:pStyle w:val="NormalWeb"/>
-        <w:spacing w:before="0" w:beforeAutospacing="0" w:after="0" w:afterAutospacing="0"/>
-        <w:textAlignment w:val="baseline"/>
-        <w:rPr>
-          <w:color w:val="000000"/>
-        </w:rPr>
-      </w:pPr>
-    </w:p>
-    <w:p>
-      <w:pPr>
-        <w:pStyle w:val="NormalWeb"/>
-        <w:spacing w:before="0" w:beforeAutospacing="0" w:after="0" w:afterAutospacing="0"/>
-        <w:textAlignment w:val="baseline"/>
-        <w:rPr>
-          <w:color w:val="000000"/>
-        </w:rPr>
-      </w:pPr>
-    </w:p>
-    <w:p>
-      <w:pPr>
-        <w:pStyle w:val="NormalWeb"/>
-        <w:spacing w:before="0" w:beforeAutospacing="0" w:after="0" w:afterAutospacing="0"/>
-        <w:textAlignment w:val="baseline"/>
-        <w:rPr>
-          <w:color w:val="000000"/>
-        </w:rPr>
-      </w:pPr>
-    </w:p>
-    <w:p>
-      <w:pPr>
-        <w:pStyle w:val="NormalWeb"/>
-        <w:spacing w:before="0" w:beforeAutospacing="0" w:after="0" w:afterAutospacing="0"/>
-        <w:textAlignment w:val="baseline"/>
-        <w:rPr>
-          <w:color w:val="000000"/>
-        </w:rPr>
-      </w:pPr>
-    </w:p>
-    <w:p>
-      <w:pPr>
-        <w:pStyle w:val="NormalWeb"/>
-        <w:spacing w:before="0" w:beforeAutospacing="0" w:after="0" w:afterAutospacing="0"/>
-        <w:textAlignment w:val="baseline"/>
-        <w:rPr>
-          <w:color w:val="000000"/>
-        </w:rPr>
-      </w:pPr>
-    </w:p>
-    <w:p>
-      <w:pPr>
-        <w:pStyle w:val="NormalWeb"/>
-        <w:spacing w:before="0" w:beforeAutospacing="0" w:after="0" w:afterAutospacing="0"/>
-        <w:textAlignment w:val="baseline"/>
-        <w:rPr>
-          <w:color w:val="000000"/>
-        </w:rPr>
-      </w:pPr>
-    </w:p>
-    <w:p>
-      <w:pPr>
-        <w:pStyle w:val="NormalWeb"/>
-        <w:numPr>
-          <w:ilvl w:val="0"/>
-          <w:numId w:val="14"/>
-        </w:numPr>
-        <w:spacing w:before="0" w:beforeAutospacing="0" w:after="0" w:afterAutospacing="0"/>
-        <w:textAlignment w:val="baseline"/>
-        <w:rPr>
-          <w:color w:val="000000"/>
-        </w:rPr>
-      </w:pPr>
-      <w:r>
-        <w:rPr>
-          <w:color w:val="000000"/>
-        </w:rPr>
-        <w:lastRenderedPageBreak/>
-        <w:t>CUS-05: Elegir prenda</w:t>
-      </w:r>
-    </w:p>
-    <w:p>
-      <w:pPr>
-        <w:pStyle w:val="NormalWeb"/>
-        <w:spacing w:before="0" w:beforeAutospacing="0" w:after="0" w:afterAutospacing="0"/>
-        <w:ind w:left="720"/>
-        <w:textAlignment w:val="baseline"/>
-        <w:rPr>
-          <w:color w:val="000000"/>
-        </w:rPr>
-      </w:pPr>
-    </w:p>
-    <w:p>
-      <w:pPr>
-        <w:pStyle w:val="NormalWeb"/>
-        <w:spacing w:before="0" w:beforeAutospacing="0" w:after="0" w:afterAutospacing="0"/>
-        <w:textAlignment w:val="baseline"/>
-        <w:rPr>
-          <w:color w:val="000000"/>
-        </w:rPr>
-      </w:pPr>
-    </w:p>
-    <w:p>
-      <w:pPr>
-        <w:pStyle w:val="NormalWeb"/>
-        <w:spacing w:before="0" w:beforeAutospacing="0" w:after="0" w:afterAutospacing="0"/>
-        <w:textAlignment w:val="baseline"/>
-        <w:rPr>
-          <w:color w:val="000000"/>
-        </w:rPr>
-      </w:pPr>
-      <w:r>
-        <w:rPr>
-          <w:noProof/>
-          <w:color w:val="000000"/>
-        </w:rPr>
-        <w:drawing>
-          <wp:anchor distT="0" distB="0" distL="114300" distR="114300" simplePos="0" relativeHeight="251672576" behindDoc="0" locked="0" layoutInCell="1" allowOverlap="1" wp14:anchorId="1D21B036" wp14:editId="3C2048B5">
-            <wp:simplePos x="0" y="0"/>
-            <wp:positionH relativeFrom="margin">
-              <wp:align>center</wp:align>
-            </wp:positionH>
-            <wp:positionV relativeFrom="paragraph">
-              <wp:posOffset>237944</wp:posOffset>
-            </wp:positionV>
-            <wp:extent cx="6388100" cy="5355590"/>
-            <wp:effectExtent l="0" t="0" r="0" b="0"/>
-            <wp:wrapSquare wrapText="bothSides"/>
-            <wp:docPr id="17" name="Imagen 17" descr="Diagrama&#10;&#10;Descripción generada automáticamente"/>
-            <wp:cNvGraphicFramePr>
-              <a:graphicFrameLocks xmlns:a="http://schemas.openxmlformats.org/drawingml/2006/main" noChangeAspect="1"/>
-            </wp:cNvGraphicFramePr>
-            <a:graphic xmlns:a="http://schemas.openxmlformats.org/drawingml/2006/main">
-              <a:graphicData uri="http://schemas.openxmlformats.org/drawingml/2006/picture">
-                <pic:pic xmlns:pic="http://schemas.openxmlformats.org/drawingml/2006/picture">
-                  <pic:nvPicPr>
-                    <pic:cNvPr id="7" name="Imagen 7" descr="Diagrama&#10;&#10;Descripción generada automáticamente"/>
-                    <pic:cNvPicPr/>
-                  </pic:nvPicPr>
-                  <pic:blipFill>
-                    <a:blip r:embed="rId25">
-                      <a:extLst>
-                        <a:ext uri="{28A0092B-C50C-407E-A947-70E740481C1C}">
-                          <a14:useLocalDpi xmlns:a14="http://schemas.microsoft.com/office/drawing/2010/main" val="0"/>
-                        </a:ext>
-                      </a:extLst>
-                    </a:blip>
-                    <a:stretch>
-                      <a:fillRect/>
-                    </a:stretch>
-                  </pic:blipFill>
-                  <pic:spPr>
-                    <a:xfrm>
-                      <a:off x="0" y="0"/>
-                      <a:ext cx="6388100" cy="5355590"/>
-                    </a:xfrm>
-                    <a:prstGeom prst="rect">
-                      <a:avLst/>
-                    </a:prstGeom>
-                  </pic:spPr>
-                </pic:pic>
-              </a:graphicData>
-            </a:graphic>
-          </wp:anchor>
-        </w:drawing>
-      </w:r>
-    </w:p>
-    <w:p>
-      <w:pPr>
-        <w:pStyle w:val="NormalWeb"/>
-        <w:spacing w:before="0" w:beforeAutospacing="0" w:after="0" w:afterAutospacing="0"/>
-        <w:textAlignment w:val="baseline"/>
-        <w:rPr>
-          <w:color w:val="000000"/>
-        </w:rPr>
-      </w:pPr>
-    </w:p>
-    <w:p>
-      <w:pPr>
-        <w:pStyle w:val="NormalWeb"/>
-        <w:spacing w:before="0" w:beforeAutospacing="0" w:after="0" w:afterAutospacing="0"/>
-        <w:textAlignment w:val="baseline"/>
-        <w:rPr>
-          <w:color w:val="000000"/>
-        </w:rPr>
-      </w:pPr>
-    </w:p>
-    <w:p>
-      <w:pPr>
-        <w:pStyle w:val="NormalWeb"/>
-        <w:spacing w:before="0" w:beforeAutospacing="0" w:after="0" w:afterAutospacing="0"/>
-        <w:textAlignment w:val="baseline"/>
-        <w:rPr>
-          <w:color w:val="000000"/>
-        </w:rPr>
-      </w:pPr>
-    </w:p>
-    <w:p>
-      <w:pPr>
-        <w:pStyle w:val="NormalWeb"/>
-        <w:spacing w:before="0" w:beforeAutospacing="0" w:after="0" w:afterAutospacing="0"/>
-        <w:textAlignment w:val="baseline"/>
-        <w:rPr>
-          <w:color w:val="000000"/>
-        </w:rPr>
-      </w:pPr>
-    </w:p>
-    <w:p>
-      <w:pPr>
-        <w:pStyle w:val="NormalWeb"/>
-        <w:spacing w:before="0" w:beforeAutospacing="0" w:after="0" w:afterAutospacing="0"/>
-        <w:textAlignment w:val="baseline"/>
-        <w:rPr>
-          <w:color w:val="000000"/>
-        </w:rPr>
-      </w:pPr>
-    </w:p>
-    <w:p>
-      <w:pPr>
-        <w:pStyle w:val="NormalWeb"/>
-        <w:spacing w:before="0" w:beforeAutospacing="0" w:after="0" w:afterAutospacing="0"/>
-        <w:textAlignment w:val="baseline"/>
-        <w:rPr>
-          <w:color w:val="000000"/>
-        </w:rPr>
-      </w:pPr>
-    </w:p>
-    <w:p>
-      <w:pPr>
-        <w:pStyle w:val="NormalWeb"/>
-        <w:spacing w:before="0" w:beforeAutospacing="0" w:after="0" w:afterAutospacing="0"/>
-        <w:textAlignment w:val="baseline"/>
-        <w:rPr>
-          <w:color w:val="000000"/>
-        </w:rPr>
-      </w:pPr>
-    </w:p>
-    <w:p>
-      <w:pPr>
-        <w:pStyle w:val="NormalWeb"/>
-        <w:spacing w:before="0" w:beforeAutospacing="0" w:after="0" w:afterAutospacing="0"/>
-        <w:textAlignment w:val="baseline"/>
-        <w:rPr>
-          <w:color w:val="000000"/>
-        </w:rPr>
-      </w:pPr>
-    </w:p>
-    <w:p>
-      <w:pPr>
-        <w:pStyle w:val="NormalWeb"/>
-        <w:spacing w:before="0" w:beforeAutospacing="0" w:after="0" w:afterAutospacing="0"/>
-        <w:textAlignment w:val="baseline"/>
-        <w:rPr>
-          <w:color w:val="000000"/>
-        </w:rPr>
-      </w:pPr>
-    </w:p>
-    <w:p>
-      <w:pPr>
-        <w:pStyle w:val="NormalWeb"/>
-        <w:spacing w:before="0" w:beforeAutospacing="0" w:after="0" w:afterAutospacing="0"/>
-        <w:textAlignment w:val="baseline"/>
-        <w:rPr>
-          <w:color w:val="000000"/>
-        </w:rPr>
-      </w:pPr>
-    </w:p>
-    <w:p>
-      <w:pPr>
-        <w:pStyle w:val="NormalWeb"/>
-        <w:spacing w:before="0" w:beforeAutospacing="0" w:after="0" w:afterAutospacing="0"/>
-        <w:textAlignment w:val="baseline"/>
-        <w:rPr>
-          <w:color w:val="000000"/>
-        </w:rPr>
-      </w:pPr>
-    </w:p>
-    <w:p>
-      <w:pPr>
-        <w:pStyle w:val="NormalWeb"/>
-        <w:spacing w:before="0" w:beforeAutospacing="0" w:after="0" w:afterAutospacing="0"/>
-        <w:textAlignment w:val="baseline"/>
-        <w:rPr>
-          <w:color w:val="000000"/>
-        </w:rPr>
-      </w:pPr>
-    </w:p>
-    <w:p>
-      <w:pPr>
-        <w:pStyle w:val="NormalWeb"/>
-        <w:spacing w:before="0" w:beforeAutospacing="0" w:after="0" w:afterAutospacing="0"/>
-        <w:textAlignment w:val="baseline"/>
-        <w:rPr>
-          <w:color w:val="000000"/>
-        </w:rPr>
-      </w:pPr>
-    </w:p>
-    <w:p>
-      <w:pPr>
-        <w:pStyle w:val="NormalWeb"/>
-        <w:spacing w:before="0" w:beforeAutospacing="0" w:after="0" w:afterAutospacing="0"/>
-        <w:textAlignment w:val="baseline"/>
-        <w:rPr>
-          <w:color w:val="000000"/>
-        </w:rPr>
-      </w:pPr>
-    </w:p>
-    <w:p>
-      <w:pPr>
-        <w:pStyle w:val="NormalWeb"/>
-        <w:spacing w:before="0" w:beforeAutospacing="0" w:after="0" w:afterAutospacing="0"/>
-        <w:textAlignment w:val="baseline"/>
-        <w:rPr>
-          <w:color w:val="000000"/>
-        </w:rPr>
-      </w:pPr>
-    </w:p>
-    <w:p>
-      <w:pPr>
-        <w:pStyle w:val="NormalWeb"/>
-        <w:spacing w:before="0" w:beforeAutospacing="0" w:after="0" w:afterAutospacing="0"/>
-        <w:textAlignment w:val="baseline"/>
-        <w:rPr>
-          <w:color w:val="000000"/>
-        </w:rPr>
-      </w:pPr>
-    </w:p>
-    <w:p>
-      <w:pPr>
-        <w:pStyle w:val="NormalWeb"/>
-        <w:spacing w:before="0" w:beforeAutospacing="0" w:after="0" w:afterAutospacing="0"/>
-        <w:textAlignment w:val="baseline"/>
-        <w:rPr>
-          <w:color w:val="000000"/>
-        </w:rPr>
-      </w:pPr>
-    </w:p>
-    <w:p>
-      <w:pPr>
-        <w:pStyle w:val="NormalWeb"/>
-        <w:spacing w:before="0" w:beforeAutospacing="0" w:after="0" w:afterAutospacing="0"/>
-        <w:textAlignment w:val="baseline"/>
-        <w:rPr>
-          <w:color w:val="000000"/>
-        </w:rPr>
-      </w:pPr>
-    </w:p>
-    <w:p>
-      <w:pPr>
-        <w:pStyle w:val="NormalWeb"/>
-        <w:numPr>
-          <w:ilvl w:val="0"/>
-          <w:numId w:val="14"/>
-        </w:numPr>
-        <w:spacing w:before="0" w:beforeAutospacing="0" w:after="0" w:afterAutospacing="0"/>
-        <w:textAlignment w:val="baseline"/>
-        <w:rPr>
-          <w:color w:val="000000"/>
-        </w:rPr>
-      </w:pPr>
-      <w:r>
-        <w:rPr>
-          <w:color w:val="000000"/>
-        </w:rPr>
-        <w:lastRenderedPageBreak/>
-        <w:t>CUS-06: Carrito de compras</w:t>
-      </w:r>
-    </w:p>
-    <w:p>
-      <w:pPr>
-        <w:pStyle w:val="NormalWeb"/>
-        <w:spacing w:before="0" w:beforeAutospacing="0" w:after="0" w:afterAutospacing="0"/>
-        <w:textAlignment w:val="baseline"/>
-        <w:rPr>
-          <w:color w:val="000000"/>
-        </w:rPr>
-      </w:pPr>
-    </w:p>
-    <w:p>
-      <w:pPr>
-        <w:pStyle w:val="NormalWeb"/>
-        <w:spacing w:before="0" w:beforeAutospacing="0" w:after="0" w:afterAutospacing="0"/>
-        <w:textAlignment w:val="baseline"/>
-        <w:rPr>
-          <w:color w:val="000000"/>
-        </w:rPr>
-      </w:pPr>
-      <w:r>
-        <w:rPr>
-          <w:noProof/>
-          <w:color w:val="000000"/>
-        </w:rPr>
-        <w:drawing>
-          <wp:anchor distT="0" distB="0" distL="114300" distR="114300" simplePos="0" relativeHeight="251673600" behindDoc="0" locked="0" layoutInCell="1" allowOverlap="1" wp14:anchorId="180083ED" wp14:editId="2F554684">
-            <wp:simplePos x="0" y="0"/>
-            <wp:positionH relativeFrom="margin">
-              <wp:align>center</wp:align>
-            </wp:positionH>
-            <wp:positionV relativeFrom="paragraph">
-              <wp:posOffset>444046</wp:posOffset>
-            </wp:positionV>
-            <wp:extent cx="6388100" cy="4254500"/>
-            <wp:effectExtent l="0" t="0" r="0" b="0"/>
-            <wp:wrapSquare wrapText="bothSides"/>
-            <wp:docPr id="18" name="Imagen 18" descr="Diagrama&#10;&#10;Descripción generada automáticamente"/>
-            <wp:cNvGraphicFramePr>
-              <a:graphicFrameLocks xmlns:a="http://schemas.openxmlformats.org/drawingml/2006/main" noChangeAspect="1"/>
-            </wp:cNvGraphicFramePr>
-            <a:graphic xmlns:a="http://schemas.openxmlformats.org/drawingml/2006/main">
-              <a:graphicData uri="http://schemas.openxmlformats.org/drawingml/2006/picture">
-                <pic:pic xmlns:pic="http://schemas.openxmlformats.org/drawingml/2006/picture">
-                  <pic:nvPicPr>
-                    <pic:cNvPr id="8" name="Imagen 8" descr="Diagrama&#10;&#10;Descripción generada automáticamente"/>
-                    <pic:cNvPicPr/>
-                  </pic:nvPicPr>
-                  <pic:blipFill>
-                    <a:blip r:embed="rId26">
-                      <a:extLst>
-                        <a:ext uri="{28A0092B-C50C-407E-A947-70E740481C1C}">
-                          <a14:useLocalDpi xmlns:a14="http://schemas.microsoft.com/office/drawing/2010/main" val="0"/>
-                        </a:ext>
-                      </a:extLst>
-                    </a:blip>
-                    <a:stretch>
-                      <a:fillRect/>
-                    </a:stretch>
-                  </pic:blipFill>
-                  <pic:spPr>
-                    <a:xfrm>
-                      <a:off x="0" y="0"/>
-                      <a:ext cx="6388100" cy="4254500"/>
-                    </a:xfrm>
-                    <a:prstGeom prst="rect">
-                      <a:avLst/>
-                    </a:prstGeom>
-                  </pic:spPr>
-                </pic:pic>
-              </a:graphicData>
-            </a:graphic>
-          </wp:anchor>
-        </w:drawing>
-      </w:r>
-    </w:p>
-    <w:p>
-      <w:pPr>
-        <w:pStyle w:val="NormalWeb"/>
-        <w:spacing w:before="0" w:beforeAutospacing="0" w:after="0" w:afterAutospacing="0"/>
-        <w:textAlignment w:val="baseline"/>
-        <w:rPr>
-          <w:color w:val="000000"/>
-        </w:rPr>
-      </w:pPr>
-    </w:p>
-    <w:p>
-      <w:pPr>
-        <w:pStyle w:val="NormalWeb"/>
-        <w:spacing w:before="0" w:beforeAutospacing="0" w:after="0" w:afterAutospacing="0"/>
-        <w:textAlignment w:val="baseline"/>
-        <w:rPr>
-          <w:color w:val="000000"/>
-        </w:rPr>
-      </w:pPr>
-    </w:p>
-    <w:p>
-      <w:pPr>
-        <w:pStyle w:val="NormalWeb"/>
-        <w:spacing w:before="0" w:beforeAutospacing="0" w:after="0" w:afterAutospacing="0"/>
-        <w:textAlignment w:val="baseline"/>
-        <w:rPr>
-          <w:color w:val="000000"/>
-        </w:rPr>
-      </w:pPr>
-    </w:p>
-    <w:p>
-      <w:pPr>
-        <w:pStyle w:val="NormalWeb"/>
-        <w:spacing w:before="0" w:beforeAutospacing="0" w:after="0" w:afterAutospacing="0"/>
-        <w:textAlignment w:val="baseline"/>
-        <w:rPr>
-          <w:color w:val="000000"/>
-        </w:rPr>
-      </w:pPr>
-    </w:p>
-    <w:p>
-      <w:pPr>
-        <w:pStyle w:val="NormalWeb"/>
-        <w:spacing w:before="0" w:beforeAutospacing="0" w:after="0" w:afterAutospacing="0"/>
-        <w:textAlignment w:val="baseline"/>
-        <w:rPr>
-          <w:color w:val="000000"/>
-        </w:rPr>
-      </w:pPr>
-    </w:p>
-    <w:p>
-      <w:pPr>
-        <w:pStyle w:val="NormalWeb"/>
-        <w:spacing w:before="0" w:beforeAutospacing="0" w:after="0" w:afterAutospacing="0"/>
-        <w:textAlignment w:val="baseline"/>
-        <w:rPr>
-          <w:color w:val="000000"/>
-        </w:rPr>
-      </w:pPr>
-    </w:p>
-    <w:p>
-      <w:pPr>
-        <w:pStyle w:val="NormalWeb"/>
-        <w:spacing w:before="0" w:beforeAutospacing="0" w:after="0" w:afterAutospacing="0"/>
-        <w:textAlignment w:val="baseline"/>
-        <w:rPr>
-          <w:color w:val="000000"/>
-        </w:rPr>
-      </w:pPr>
-    </w:p>
-    <w:p>
-      <w:pPr>
-        <w:pStyle w:val="NormalWeb"/>
-        <w:spacing w:before="0" w:beforeAutospacing="0" w:after="0" w:afterAutospacing="0"/>
-        <w:textAlignment w:val="baseline"/>
-        <w:rPr>
-          <w:color w:val="000000"/>
-        </w:rPr>
-      </w:pPr>
-    </w:p>
-    <w:p>
-      <w:pPr>
-        <w:pStyle w:val="NormalWeb"/>
-        <w:spacing w:before="0" w:beforeAutospacing="0" w:after="0" w:afterAutospacing="0"/>
-        <w:textAlignment w:val="baseline"/>
-        <w:rPr>
-          <w:color w:val="000000"/>
-        </w:rPr>
-      </w:pPr>
-    </w:p>
-    <w:p>
-      <w:pPr>
-        <w:pStyle w:val="NormalWeb"/>
-        <w:spacing w:before="0" w:beforeAutospacing="0" w:after="0" w:afterAutospacing="0"/>
-        <w:textAlignment w:val="baseline"/>
-        <w:rPr>
-          <w:color w:val="000000"/>
-        </w:rPr>
-      </w:pPr>
-    </w:p>
-    <w:p>
-      <w:pPr>
-        <w:pStyle w:val="NormalWeb"/>
-        <w:spacing w:before="0" w:beforeAutospacing="0" w:after="0" w:afterAutospacing="0"/>
-        <w:textAlignment w:val="baseline"/>
-        <w:rPr>
-          <w:color w:val="000000"/>
-        </w:rPr>
-      </w:pPr>
-    </w:p>
-    <w:p>
-      <w:pPr>
-        <w:pStyle w:val="NormalWeb"/>
-        <w:spacing w:before="0" w:beforeAutospacing="0" w:after="0" w:afterAutospacing="0"/>
-        <w:textAlignment w:val="baseline"/>
-        <w:rPr>
-          <w:color w:val="000000"/>
-        </w:rPr>
-      </w:pPr>
-    </w:p>
-    <w:p>
-      <w:pPr>
-        <w:pStyle w:val="NormalWeb"/>
-        <w:spacing w:before="0" w:beforeAutospacing="0" w:after="0" w:afterAutospacing="0"/>
-        <w:textAlignment w:val="baseline"/>
-        <w:rPr>
-          <w:color w:val="000000"/>
-        </w:rPr>
-      </w:pPr>
-    </w:p>
-    <w:p>
-      <w:pPr>
-        <w:pStyle w:val="NormalWeb"/>
-        <w:spacing w:before="0" w:beforeAutospacing="0" w:after="0" w:afterAutospacing="0"/>
-        <w:textAlignment w:val="baseline"/>
-        <w:rPr>
-          <w:color w:val="000000"/>
-        </w:rPr>
-      </w:pPr>
-    </w:p>
-    <w:p>
-      <w:pPr>
-        <w:pStyle w:val="NormalWeb"/>
-        <w:spacing w:before="0" w:beforeAutospacing="0" w:after="0" w:afterAutospacing="0"/>
-        <w:textAlignment w:val="baseline"/>
-        <w:rPr>
-          <w:color w:val="000000"/>
-        </w:rPr>
-      </w:pPr>
-    </w:p>
-    <w:p>
-      <w:pPr>
-        <w:pStyle w:val="NormalWeb"/>
-        <w:spacing w:before="0" w:beforeAutospacing="0" w:after="0" w:afterAutospacing="0"/>
-        <w:textAlignment w:val="baseline"/>
-        <w:rPr>
-          <w:color w:val="000000"/>
-        </w:rPr>
-      </w:pPr>
-    </w:p>
-    <w:p>
-      <w:pPr>
-        <w:pStyle w:val="NormalWeb"/>
-        <w:spacing w:before="0" w:beforeAutospacing="0" w:after="0" w:afterAutospacing="0"/>
-        <w:textAlignment w:val="baseline"/>
-        <w:rPr>
-          <w:color w:val="000000"/>
-        </w:rPr>
-      </w:pPr>
-    </w:p>
-    <w:p>
-      <w:pPr>
-        <w:pStyle w:val="NormalWeb"/>
-        <w:spacing w:before="0" w:beforeAutospacing="0" w:after="0" w:afterAutospacing="0"/>
-        <w:textAlignment w:val="baseline"/>
-        <w:rPr>
-          <w:color w:val="000000"/>
-        </w:rPr>
-      </w:pPr>
-    </w:p>
-    <w:p>
-      <w:pPr>
-        <w:pStyle w:val="NormalWeb"/>
-        <w:spacing w:before="0" w:beforeAutospacing="0" w:after="0" w:afterAutospacing="0"/>
-        <w:textAlignment w:val="baseline"/>
-        <w:rPr>
-          <w:color w:val="000000"/>
-        </w:rPr>
-      </w:pPr>
-    </w:p>
-    <w:p>
-      <w:pPr>
-        <w:pStyle w:val="NormalWeb"/>
-        <w:spacing w:before="0" w:beforeAutospacing="0" w:after="0" w:afterAutospacing="0"/>
-        <w:textAlignment w:val="baseline"/>
-        <w:rPr>
-          <w:color w:val="000000"/>
-        </w:rPr>
-      </w:pPr>
-    </w:p>
-    <w:p>
-      <w:pPr>
-        <w:pStyle w:val="NormalWeb"/>
-        <w:spacing w:before="0" w:beforeAutospacing="0" w:after="0" w:afterAutospacing="0"/>
-        <w:textAlignment w:val="baseline"/>
-        <w:rPr>
-          <w:color w:val="000000"/>
-        </w:rPr>
-      </w:pPr>
-    </w:p>
-    <w:p>
-      <w:pPr>
-        <w:pStyle w:val="NormalWeb"/>
-        <w:spacing w:before="0" w:beforeAutospacing="0" w:after="0" w:afterAutospacing="0"/>
-        <w:textAlignment w:val="baseline"/>
-        <w:rPr>
-          <w:color w:val="000000"/>
-        </w:rPr>
-      </w:pPr>
-    </w:p>
-    <w:p>
-      <w:pPr>
-        <w:pStyle w:val="NormalWeb"/>
-        <w:spacing w:before="0" w:beforeAutospacing="0" w:after="0" w:afterAutospacing="0"/>
-        <w:textAlignment w:val="baseline"/>
-        <w:rPr>
-          <w:color w:val="000000"/>
-        </w:rPr>
-      </w:pPr>
-    </w:p>
-    <w:p>
-      <w:pPr>
-        <w:pStyle w:val="NormalWeb"/>
-        <w:spacing w:before="0" w:beforeAutospacing="0" w:after="0" w:afterAutospacing="0"/>
-        <w:textAlignment w:val="baseline"/>
-        <w:rPr>
-          <w:color w:val="000000"/>
-        </w:rPr>
-      </w:pPr>
-    </w:p>
-    <w:p>
-      <w:pPr>
-        <w:pStyle w:val="NormalWeb"/>
-        <w:spacing w:before="0" w:beforeAutospacing="0" w:after="0" w:afterAutospacing="0"/>
-        <w:textAlignment w:val="baseline"/>
-        <w:rPr>
-          <w:color w:val="000000"/>
-        </w:rPr>
-      </w:pPr>
-    </w:p>
-    <w:p>
-      <w:pPr>
-        <w:pStyle w:val="NormalWeb"/>
-        <w:spacing w:before="0" w:beforeAutospacing="0" w:after="0" w:afterAutospacing="0"/>
-        <w:textAlignment w:val="baseline"/>
-        <w:rPr>
-          <w:color w:val="000000"/>
-        </w:rPr>
-      </w:pPr>
-    </w:p>
-    <w:p>
-      <w:pPr>
-        <w:pStyle w:val="NormalWeb"/>
-        <w:numPr>
-          <w:ilvl w:val="0"/>
-          <w:numId w:val="14"/>
-        </w:numPr>
-        <w:spacing w:before="0" w:beforeAutospacing="0" w:after="0" w:afterAutospacing="0"/>
-        <w:textAlignment w:val="baseline"/>
-        <w:rPr>
-          <w:color w:val="000000"/>
-        </w:rPr>
-      </w:pPr>
-      <w:r>
-        <w:rPr>
-          <w:color w:val="000000"/>
-        </w:rPr>
-        <w:t>CUS-07: Gestionar métodos de pago</w:t>
-      </w:r>
-    </w:p>
-    <w:p>
-      <w:pPr>
-        <w:pStyle w:val="NormalWeb"/>
-        <w:spacing w:before="0" w:beforeAutospacing="0" w:after="0" w:afterAutospacing="0"/>
-        <w:ind w:left="720"/>
-        <w:textAlignment w:val="baseline"/>
-        <w:rPr>
-          <w:color w:val="000000"/>
-        </w:rPr>
-      </w:pPr>
-    </w:p>
-    <w:p>
-      <w:pPr>
-        <w:pStyle w:val="NormalWeb"/>
-        <w:spacing w:before="0" w:beforeAutospacing="0" w:after="0" w:afterAutospacing="0"/>
-        <w:textAlignment w:val="baseline"/>
-        <w:rPr>
-          <w:color w:val="000000"/>
-        </w:rPr>
-      </w:pPr>
-      <w:r>
-        <w:rPr>
-          <w:noProof/>
-          <w:color w:val="000000"/>
-        </w:rPr>
-        <w:drawing>
-          <wp:anchor distT="0" distB="0" distL="114300" distR="114300" simplePos="0" relativeHeight="251674624" behindDoc="0" locked="0" layoutInCell="1" allowOverlap="1" wp14:anchorId="1AD4A4BB" wp14:editId="554C4E9E">
-            <wp:simplePos x="0" y="0"/>
-            <wp:positionH relativeFrom="margin">
-              <wp:align>center</wp:align>
-            </wp:positionH>
-            <wp:positionV relativeFrom="paragraph">
-              <wp:posOffset>345440</wp:posOffset>
-            </wp:positionV>
-            <wp:extent cx="6388100" cy="5742305"/>
-            <wp:effectExtent l="0" t="0" r="0" b="0"/>
-            <wp:wrapSquare wrapText="bothSides"/>
-            <wp:docPr id="19" name="Imagen 19" descr="Escala de tiempo&#10;&#10;Descripción generada automáticamente con confianza media"/>
-            <wp:cNvGraphicFramePr>
-              <a:graphicFrameLocks xmlns:a="http://schemas.openxmlformats.org/drawingml/2006/main" noChangeAspect="1"/>
-            </wp:cNvGraphicFramePr>
-            <a:graphic xmlns:a="http://schemas.openxmlformats.org/drawingml/2006/main">
-              <a:graphicData uri="http://schemas.openxmlformats.org/drawingml/2006/picture">
-                <pic:pic xmlns:pic="http://schemas.openxmlformats.org/drawingml/2006/picture">
-                  <pic:nvPicPr>
-                    <pic:cNvPr id="9" name="Imagen 9" descr="Escala de tiempo&#10;&#10;Descripción generada automáticamente con confianza media"/>
-                    <pic:cNvPicPr/>
-                  </pic:nvPicPr>
-                  <pic:blipFill>
-                    <a:blip r:embed="rId27">
-                      <a:extLst>
-                        <a:ext uri="{28A0092B-C50C-407E-A947-70E740481C1C}">
-                          <a14:useLocalDpi xmlns:a14="http://schemas.microsoft.com/office/drawing/2010/main" val="0"/>
-                        </a:ext>
-                      </a:extLst>
-                    </a:blip>
-                    <a:stretch>
-                      <a:fillRect/>
-                    </a:stretch>
-                  </pic:blipFill>
-                  <pic:spPr>
-                    <a:xfrm>
-                      <a:off x="0" y="0"/>
-                      <a:ext cx="6388100" cy="5742305"/>
-                    </a:xfrm>
-                    <a:prstGeom prst="rect">
-                      <a:avLst/>
-                    </a:prstGeom>
-                  </pic:spPr>
-                </pic:pic>
-              </a:graphicData>
-            </a:graphic>
-          </wp:anchor>
-        </w:drawing>
-      </w:r>
-    </w:p>
-    <w:p>
-      <w:pPr>
-        <w:pStyle w:val="NormalWeb"/>
-        <w:spacing w:before="0" w:beforeAutospacing="0" w:after="0" w:afterAutospacing="0"/>
-        <w:textAlignment w:val="baseline"/>
-        <w:rPr>
-          <w:color w:val="000000"/>
-        </w:rPr>
-      </w:pPr>
-    </w:p>
-    <w:p>
-      <w:pPr>
-        <w:pStyle w:val="NormalWeb"/>
-        <w:spacing w:before="0" w:beforeAutospacing="0" w:after="0" w:afterAutospacing="0"/>
-        <w:textAlignment w:val="baseline"/>
-        <w:rPr>
-          <w:color w:val="000000"/>
-        </w:rPr>
-      </w:pPr>
-    </w:p>
-    <w:p>
-      <w:pPr>
-        <w:pStyle w:val="NormalWeb"/>
-        <w:spacing w:before="0" w:beforeAutospacing="0" w:after="0" w:afterAutospacing="0"/>
-        <w:textAlignment w:val="baseline"/>
-        <w:rPr>
-          <w:color w:val="000000"/>
-        </w:rPr>
-      </w:pPr>
-    </w:p>
-    <w:p>
-      <w:pPr>
-        <w:pStyle w:val="NormalWeb"/>
-        <w:spacing w:before="0" w:beforeAutospacing="0" w:after="0" w:afterAutospacing="0"/>
-        <w:textAlignment w:val="baseline"/>
-        <w:rPr>
-          <w:color w:val="000000"/>
-        </w:rPr>
-      </w:pPr>
-    </w:p>
-    <w:p>
-      <w:pPr>
-        <w:pStyle w:val="NormalWeb"/>
-        <w:spacing w:before="0" w:beforeAutospacing="0" w:after="0" w:afterAutospacing="0"/>
-        <w:textAlignment w:val="baseline"/>
-        <w:rPr>
-          <w:color w:val="000000"/>
-        </w:rPr>
-      </w:pPr>
-    </w:p>
-    <w:p>
-      <w:pPr>
-        <w:pStyle w:val="NormalWeb"/>
-        <w:spacing w:before="0" w:beforeAutospacing="0" w:after="0" w:afterAutospacing="0"/>
-        <w:textAlignment w:val="baseline"/>
-        <w:rPr>
-          <w:color w:val="000000"/>
-        </w:rPr>
-      </w:pPr>
-    </w:p>
-    <w:p>
-      <w:pPr>
-        <w:pStyle w:val="NormalWeb"/>
-        <w:spacing w:before="0" w:beforeAutospacing="0" w:after="0" w:afterAutospacing="0"/>
-        <w:textAlignment w:val="baseline"/>
-        <w:rPr>
-          <w:color w:val="000000"/>
-        </w:rPr>
-      </w:pPr>
-    </w:p>
-    <w:p>
-      <w:pPr>
-        <w:pStyle w:val="NormalWeb"/>
-        <w:spacing w:before="0" w:beforeAutospacing="0" w:after="0" w:afterAutospacing="0"/>
-        <w:textAlignment w:val="baseline"/>
-        <w:rPr>
-          <w:color w:val="000000"/>
-        </w:rPr>
-      </w:pPr>
-    </w:p>
-    <w:p>
-      <w:pPr>
-        <w:pStyle w:val="NormalWeb"/>
-        <w:spacing w:before="0" w:beforeAutospacing="0" w:after="0" w:afterAutospacing="0"/>
-        <w:textAlignment w:val="baseline"/>
-        <w:rPr>
-          <w:color w:val="000000"/>
-        </w:rPr>
-      </w:pPr>
-    </w:p>
-    <w:p>
-      <w:pPr>
-        <w:pStyle w:val="NormalWeb"/>
-        <w:spacing w:before="0" w:beforeAutospacing="0" w:after="0" w:afterAutospacing="0"/>
-        <w:textAlignment w:val="baseline"/>
-        <w:rPr>
-          <w:color w:val="000000"/>
-        </w:rPr>
-      </w:pPr>
-    </w:p>
-    <w:p>
-      <w:pPr>
-        <w:pStyle w:val="NormalWeb"/>
-        <w:spacing w:before="0" w:beforeAutospacing="0" w:after="0" w:afterAutospacing="0"/>
-        <w:textAlignment w:val="baseline"/>
-        <w:rPr>
-          <w:color w:val="000000"/>
-        </w:rPr>
-      </w:pPr>
-    </w:p>
-    <w:p>
-      <w:pPr>
-        <w:pStyle w:val="NormalWeb"/>
-        <w:spacing w:before="0" w:beforeAutospacing="0" w:after="0" w:afterAutospacing="0"/>
-        <w:textAlignment w:val="baseline"/>
-        <w:rPr>
-          <w:color w:val="000000"/>
-        </w:rPr>
-      </w:pPr>
-    </w:p>
-    <w:p>
-      <w:pPr>
-        <w:pStyle w:val="NormalWeb"/>
-        <w:spacing w:before="0" w:beforeAutospacing="0" w:after="0" w:afterAutospacing="0"/>
-        <w:textAlignment w:val="baseline"/>
-        <w:rPr>
-          <w:color w:val="000000"/>
-        </w:rPr>
-      </w:pPr>
-    </w:p>
-    <w:p>
-      <w:pPr>
-        <w:pStyle w:val="NormalWeb"/>
-        <w:spacing w:before="0" w:beforeAutospacing="0" w:after="0" w:afterAutospacing="0"/>
-        <w:textAlignment w:val="baseline"/>
-        <w:rPr>
-          <w:color w:val="000000"/>
-        </w:rPr>
-      </w:pPr>
-    </w:p>
-    <w:p>
-      <w:pPr>
-        <w:pStyle w:val="NormalWeb"/>
-        <w:spacing w:before="0" w:beforeAutospacing="0" w:after="0" w:afterAutospacing="0"/>
-        <w:textAlignment w:val="baseline"/>
-        <w:rPr>
-          <w:color w:val="000000"/>
-        </w:rPr>
-      </w:pPr>
-    </w:p>
-    <w:p>
-      <w:pPr>
-        <w:pStyle w:val="NormalWeb"/>
-        <w:spacing w:before="0" w:beforeAutospacing="0" w:after="0" w:afterAutospacing="0"/>
-        <w:textAlignment w:val="baseline"/>
-        <w:rPr>
-          <w:color w:val="000000"/>
-        </w:rPr>
-      </w:pPr>
-    </w:p>
-    <w:p>
-      <w:pPr>
-        <w:pStyle w:val="NormalWeb"/>
-        <w:numPr>
-          <w:ilvl w:val="0"/>
-          <w:numId w:val="14"/>
-        </w:numPr>
-        <w:spacing w:before="0" w:beforeAutospacing="0" w:after="0" w:afterAutospacing="0"/>
-        <w:textAlignment w:val="baseline"/>
-        <w:rPr>
-          <w:color w:val="000000"/>
-        </w:rPr>
-      </w:pPr>
-      <w:r>
-        <w:rPr>
-          <w:noProof/>
-          <w:color w:val="000000"/>
-        </w:rPr>
-        <w:lastRenderedPageBreak/>
-        <w:drawing>
-          <wp:anchor distT="0" distB="0" distL="114300" distR="114300" simplePos="0" relativeHeight="251675648" behindDoc="0" locked="0" layoutInCell="1" allowOverlap="1" wp14:anchorId="70AB2CB1" wp14:editId="76C7F5BD">
-            <wp:simplePos x="0" y="0"/>
-            <wp:positionH relativeFrom="margin">
-              <wp:align>left</wp:align>
-            </wp:positionH>
-            <wp:positionV relativeFrom="paragraph">
-              <wp:posOffset>332105</wp:posOffset>
-            </wp:positionV>
-            <wp:extent cx="5593080" cy="4549140"/>
-            <wp:effectExtent l="0" t="0" r="7620" b="3810"/>
-            <wp:wrapSquare wrapText="bothSides"/>
-            <wp:docPr id="20" name="Imagen 20" descr="Diagrama&#10;&#10;Descripción generada automáticamente"/>
-            <wp:cNvGraphicFramePr>
-              <a:graphicFrameLocks xmlns:a="http://schemas.openxmlformats.org/drawingml/2006/main" noChangeAspect="1"/>
-            </wp:cNvGraphicFramePr>
-            <a:graphic xmlns:a="http://schemas.openxmlformats.org/drawingml/2006/main">
-              <a:graphicData uri="http://schemas.openxmlformats.org/drawingml/2006/picture">
-                <pic:pic xmlns:pic="http://schemas.openxmlformats.org/drawingml/2006/picture">
-                  <pic:nvPicPr>
-                    <pic:cNvPr id="10" name="Imagen 10" descr="Diagrama&#10;&#10;Descripción generada automáticamente"/>
-                    <pic:cNvPicPr/>
-                  </pic:nvPicPr>
-                  <pic:blipFill>
-                    <a:blip r:embed="rId28">
-                      <a:extLst>
-                        <a:ext uri="{28A0092B-C50C-407E-A947-70E740481C1C}">
-                          <a14:useLocalDpi xmlns:a14="http://schemas.microsoft.com/office/drawing/2010/main" val="0"/>
-                        </a:ext>
-                      </a:extLst>
-                    </a:blip>
-                    <a:stretch>
-                      <a:fillRect/>
-                    </a:stretch>
-                  </pic:blipFill>
-                  <pic:spPr>
-                    <a:xfrm>
-                      <a:off x="0" y="0"/>
-                      <a:ext cx="5593080" cy="4549140"/>
-                    </a:xfrm>
-                    <a:prstGeom prst="rect">
-                      <a:avLst/>
-                    </a:prstGeom>
-                  </pic:spPr>
-                </pic:pic>
-              </a:graphicData>
-            </a:graphic>
-          </wp:anchor>
-        </w:drawing>
-      </w:r>
-      <w:r>
-        <w:rPr>
-          <w:color w:val="000000"/>
-        </w:rPr>
-        <w:t>CUS-08: Gestionar métodos de envío</w:t>
-      </w:r>
-    </w:p>
-    <w:p>
-      <w:pPr>
-        <w:pStyle w:val="NormalWeb"/>
-        <w:spacing w:before="0" w:beforeAutospacing="0" w:after="0" w:afterAutospacing="0"/>
-        <w:textAlignment w:val="baseline"/>
-        <w:rPr>
-          <w:color w:val="000000"/>
-        </w:rPr>
-      </w:pPr>
-    </w:p>
-    <w:p>
-      <w:pPr>
-        <w:pStyle w:val="NormalWeb"/>
-        <w:spacing w:before="0" w:beforeAutospacing="0" w:after="0" w:afterAutospacing="0"/>
-        <w:textAlignment w:val="baseline"/>
-        <w:rPr>
-          <w:color w:val="000000"/>
-        </w:rPr>
-      </w:pPr>
-    </w:p>
-    <w:p>
-      <w:pPr>
-        <w:pStyle w:val="NormalWeb"/>
-        <w:spacing w:before="0" w:beforeAutospacing="0" w:after="0" w:afterAutospacing="0"/>
-        <w:textAlignment w:val="baseline"/>
-        <w:rPr>
-          <w:color w:val="000000"/>
-        </w:rPr>
-      </w:pPr>
-    </w:p>
-    <w:p>
-      <w:pPr>
-        <w:pStyle w:val="NormalWeb"/>
-        <w:numPr>
-          <w:ilvl w:val="0"/>
-          <w:numId w:val="14"/>
-        </w:numPr>
-        <w:spacing w:before="0" w:beforeAutospacing="0" w:after="0" w:afterAutospacing="0"/>
-        <w:textAlignment w:val="baseline"/>
-        <w:rPr>
-          <w:color w:val="000000"/>
-        </w:rPr>
-      </w:pPr>
-      <w:r>
-        <w:rPr>
-          <w:noProof/>
-          <w:color w:val="000000"/>
-          <w:bdr w:val="none" w:sz="0" w:space="0" w:color="auto" w:frame="1"/>
-        </w:rPr>
-        <w:drawing>
-          <wp:anchor distT="0" distB="0" distL="114300" distR="114300" simplePos="0" relativeHeight="251676672" behindDoc="0" locked="0" layoutInCell="1" allowOverlap="1" wp14:anchorId="58930CC1" wp14:editId="1A1B01C4">
-            <wp:simplePos x="0" y="0"/>
-            <wp:positionH relativeFrom="margin">
-              <wp:align>center</wp:align>
-            </wp:positionH>
-            <wp:positionV relativeFrom="paragraph">
-              <wp:posOffset>280761</wp:posOffset>
-            </wp:positionV>
-            <wp:extent cx="5733415" cy="3648640"/>
-            <wp:effectExtent l="0" t="0" r="635" b="9525"/>
-            <wp:wrapSquare wrapText="bothSides"/>
-            <wp:docPr id="21" name="Imagen 21" descr="Diagrama&#10;&#10;Descripción generada automáticamente"/>
-            <wp:cNvGraphicFramePr>
-              <a:graphicFrameLocks xmlns:a="http://schemas.openxmlformats.org/drawingml/2006/main" noChangeAspect="1"/>
-            </wp:cNvGraphicFramePr>
-            <a:graphic xmlns:a="http://schemas.openxmlformats.org/drawingml/2006/main">
-              <a:graphicData uri="http://schemas.openxmlformats.org/drawingml/2006/picture">
-                <pic:pic xmlns:pic="http://schemas.openxmlformats.org/drawingml/2006/picture">
-                  <pic:nvPicPr>
-                    <pic:cNvPr id="11" name="Imagen 11" descr="Diagrama&#10;&#10;Descripción generada automáticamente"/>
-                    <pic:cNvPicPr/>
-                  </pic:nvPicPr>
-                  <pic:blipFill>
-                    <a:blip r:embed="rId29">
-                      <a:extLst>
-                        <a:ext uri="{28A0092B-C50C-407E-A947-70E740481C1C}">
-                          <a14:useLocalDpi xmlns:a14="http://schemas.microsoft.com/office/drawing/2010/main" val="0"/>
-                        </a:ext>
-                      </a:extLst>
-                    </a:blip>
-                    <a:stretch>
-                      <a:fillRect/>
-                    </a:stretch>
-                  </pic:blipFill>
-                  <pic:spPr>
-                    <a:xfrm>
-                      <a:off x="0" y="0"/>
-                      <a:ext cx="5733415" cy="3648640"/>
-                    </a:xfrm>
-                    <a:prstGeom prst="rect">
-                      <a:avLst/>
-                    </a:prstGeom>
-                  </pic:spPr>
-                </pic:pic>
-              </a:graphicData>
-            </a:graphic>
-          </wp:anchor>
-        </w:drawing>
-      </w:r>
-      <w:r>
-        <w:rPr>
-          <w:color w:val="000000"/>
-        </w:rPr>
-        <w:t>CUS-09: Valoración de producto</w:t>
-      </w:r>
     </w:p>
     <w:p>
       <w:pPr>
@@ -5872,7 +3399,6 @@
       </w:pPr>
       <w:bookmarkStart w:id="12" w:name="_Toc76384579"/>
       <w:r>
-        <w:lastRenderedPageBreak/>
         <w:t>Diagrama de Sub Sistemas</w:t>
       </w:r>
       <w:bookmarkEnd w:id="12"/>
@@ -5975,71 +3501,10 @@
       </w:pPr>
       <w:bookmarkStart w:id="19" w:name="_Toc76384586"/>
       <w:r>
-        <w:rPr>
-          <w:noProof/>
-        </w:rPr>
-        <w:drawing>
-          <wp:anchor distT="0" distB="0" distL="114300" distR="114300" simplePos="0" relativeHeight="251677696" behindDoc="0" locked="0" layoutInCell="1" allowOverlap="1" wp14:anchorId="02664050" wp14:editId="2327C91E">
-            <wp:simplePos x="0" y="0"/>
-            <wp:positionH relativeFrom="margin">
-              <wp:align>right</wp:align>
-            </wp:positionH>
-            <wp:positionV relativeFrom="paragraph">
-              <wp:posOffset>387803</wp:posOffset>
-            </wp:positionV>
-            <wp:extent cx="5733415" cy="3780790"/>
-            <wp:effectExtent l="0" t="0" r="635" b="0"/>
-            <wp:wrapSquare wrapText="bothSides"/>
-            <wp:docPr id="22" name="Imagen 22" descr="Diagrama, Esquemático&#10;&#10;Descripción generada automáticamente"/>
-            <wp:cNvGraphicFramePr>
-              <a:graphicFrameLocks xmlns:a="http://schemas.openxmlformats.org/drawingml/2006/main" noChangeAspect="1"/>
-            </wp:cNvGraphicFramePr>
-            <a:graphic xmlns:a="http://schemas.openxmlformats.org/drawingml/2006/main">
-              <a:graphicData uri="http://schemas.openxmlformats.org/drawingml/2006/picture">
-                <pic:pic xmlns:pic="http://schemas.openxmlformats.org/drawingml/2006/picture">
-                  <pic:nvPicPr>
-                    <pic:cNvPr id="22" name="Imagen 22" descr="Diagrama, Esquemático&#10;&#10;Descripción generada automáticamente"/>
-                    <pic:cNvPicPr/>
-                  </pic:nvPicPr>
-                  <pic:blipFill>
-                    <a:blip r:embed="rId30">
-                      <a:extLst>
-                        <a:ext uri="{28A0092B-C50C-407E-A947-70E740481C1C}">
-                          <a14:useLocalDpi xmlns:a14="http://schemas.microsoft.com/office/drawing/2010/main" val="0"/>
-                        </a:ext>
-                      </a:extLst>
-                    </a:blip>
-                    <a:stretch>
-                      <a:fillRect/>
-                    </a:stretch>
-                  </pic:blipFill>
-                  <pic:spPr>
-                    <a:xfrm>
-                      <a:off x="0" y="0"/>
-                      <a:ext cx="5733415" cy="3780790"/>
-                    </a:xfrm>
-                    <a:prstGeom prst="rect">
-                      <a:avLst/>
-                    </a:prstGeom>
-                  </pic:spPr>
-                </pic:pic>
-              </a:graphicData>
-            </a:graphic>
-          </wp:anchor>
-        </w:drawing>
-      </w:r>
-      <w:r>
         <w:t>Diagrama de Componentes</w:t>
       </w:r>
       <w:bookmarkEnd w:id="19"/>
     </w:p>
-    <w:p/>
-    <w:p/>
-    <w:p/>
-    <w:p/>
-    <w:p/>
-    <w:p/>
-    <w:p/>
     <w:p>
       <w:pPr>
         <w:pStyle w:val="Ttulo2"/>
@@ -6051,126 +3516,9 @@
       </w:pPr>
       <w:bookmarkStart w:id="20" w:name="_Toc76384587"/>
       <w:r>
-        <w:rPr>
-          <w:noProof/>
-        </w:rPr>
-        <w:lastRenderedPageBreak/>
-        <w:drawing>
-          <wp:anchor distT="0" distB="0" distL="114300" distR="114300" simplePos="0" relativeHeight="251679744" behindDoc="1" locked="0" layoutInCell="1" allowOverlap="1" wp14:anchorId="2E89F05B" wp14:editId="0F01B4EA">
-            <wp:simplePos x="0" y="0"/>
-            <wp:positionH relativeFrom="margin">
-              <wp:align>center</wp:align>
-            </wp:positionH>
-            <wp:positionV relativeFrom="paragraph">
-              <wp:posOffset>357868</wp:posOffset>
-            </wp:positionV>
-            <wp:extent cx="6924675" cy="4003675"/>
-            <wp:effectExtent l="0" t="0" r="9525" b="0"/>
-            <wp:wrapSquare wrapText="bothSides"/>
-            <wp:docPr id="23" name="Imagen 23" descr="Interfaz de usuario gráfica&#10;&#10;Descripción generada automáticamente"/>
-            <wp:cNvGraphicFramePr>
-              <a:graphicFrameLocks xmlns:a="http://schemas.openxmlformats.org/drawingml/2006/main" noChangeAspect="1"/>
-            </wp:cNvGraphicFramePr>
-            <a:graphic xmlns:a="http://schemas.openxmlformats.org/drawingml/2006/main">
-              <a:graphicData uri="http://schemas.openxmlformats.org/drawingml/2006/picture">
-                <pic:pic xmlns:pic="http://schemas.openxmlformats.org/drawingml/2006/picture">
-                  <pic:nvPicPr>
-                    <pic:cNvPr id="2" name="Imagen 2" descr="Interfaz de usuario gráfica&#10;&#10;Descripción generada automáticamente"/>
-                    <pic:cNvPicPr/>
-                  </pic:nvPicPr>
-                  <pic:blipFill>
-                    <a:blip r:embed="rId31">
-                      <a:extLst>
-                        <a:ext uri="{28A0092B-C50C-407E-A947-70E740481C1C}">
-                          <a14:useLocalDpi xmlns:a14="http://schemas.microsoft.com/office/drawing/2010/main" val="0"/>
-                        </a:ext>
-                      </a:extLst>
-                    </a:blip>
-                    <a:stretch>
-                      <a:fillRect/>
-                    </a:stretch>
-                  </pic:blipFill>
-                  <pic:spPr>
-                    <a:xfrm>
-                      <a:off x="0" y="0"/>
-                      <a:ext cx="6924675" cy="4003675"/>
-                    </a:xfrm>
-                    <a:prstGeom prst="rect">
-                      <a:avLst/>
-                    </a:prstGeom>
-                  </pic:spPr>
-                </pic:pic>
-              </a:graphicData>
-            </a:graphic>
-            <wp14:sizeRelH relativeFrom="margin">
-              <wp14:pctWidth>0</wp14:pctWidth>
-            </wp14:sizeRelH>
-            <wp14:sizeRelV relativeFrom="margin">
-              <wp14:pctHeight>0</wp14:pctHeight>
-            </wp14:sizeRelV>
-          </wp:anchor>
-        </w:drawing>
-      </w:r>
-      <w:r>
         <w:t>Modelo relacional de BD</w:t>
       </w:r>
       <w:bookmarkEnd w:id="20"/>
-    </w:p>
-    <w:p>
-      <w:r>
-        <w:rPr>
-          <w:noProof/>
-        </w:rPr>
-        <w:drawing>
-          <wp:anchor distT="0" distB="0" distL="114300" distR="114300" simplePos="0" relativeHeight="251681792" behindDoc="1" locked="0" layoutInCell="1" allowOverlap="1" wp14:anchorId="0C3374A8" wp14:editId="1BFD59DA">
-            <wp:simplePos x="0" y="0"/>
-            <wp:positionH relativeFrom="margin">
-              <wp:align>center</wp:align>
-            </wp:positionH>
-            <wp:positionV relativeFrom="paragraph">
-              <wp:posOffset>4405720</wp:posOffset>
-            </wp:positionV>
-            <wp:extent cx="6388100" cy="3514090"/>
-            <wp:effectExtent l="0" t="0" r="0" b="0"/>
-            <wp:wrapSquare wrapText="bothSides"/>
-            <wp:docPr id="24" name="Imagen 24" descr="Diagrama&#10;&#10;Descripción generada automáticamente"/>
-            <wp:cNvGraphicFramePr>
-              <a:graphicFrameLocks xmlns:a="http://schemas.openxmlformats.org/drawingml/2006/main" noChangeAspect="1"/>
-            </wp:cNvGraphicFramePr>
-            <a:graphic xmlns:a="http://schemas.openxmlformats.org/drawingml/2006/main">
-              <a:graphicData uri="http://schemas.openxmlformats.org/drawingml/2006/picture">
-                <pic:pic xmlns:pic="http://schemas.openxmlformats.org/drawingml/2006/picture">
-                  <pic:nvPicPr>
-                    <pic:cNvPr id="3" name="Imagen 3" descr="Diagrama&#10;&#10;Descripción generada automáticamente"/>
-                    <pic:cNvPicPr/>
-                  </pic:nvPicPr>
-                  <pic:blipFill>
-                    <a:blip r:embed="rId32">
-                      <a:extLst>
-                        <a:ext uri="{28A0092B-C50C-407E-A947-70E740481C1C}">
-                          <a14:useLocalDpi xmlns:a14="http://schemas.microsoft.com/office/drawing/2010/main" val="0"/>
-                        </a:ext>
-                      </a:extLst>
-                    </a:blip>
-                    <a:stretch>
-                      <a:fillRect/>
-                    </a:stretch>
-                  </pic:blipFill>
-                  <pic:spPr>
-                    <a:xfrm>
-                      <a:off x="0" y="0"/>
-                      <a:ext cx="6388100" cy="3514090"/>
-                    </a:xfrm>
-                    <a:prstGeom prst="rect">
-                      <a:avLst/>
-                    </a:prstGeom>
-                  </pic:spPr>
-                </pic:pic>
-              </a:graphicData>
-            </a:graphic>
-          </wp:anchor>
-        </w:drawing>
-      </w:r>
     </w:p>
     <w:sectPr>
       <w:pgSz w:w="11909" w:h="16834"/>
@@ -6321,119 +3669,6 @@
     </w:lvl>
   </w:abstractNum>
   <w:abstractNum w:abstractNumId="1" w15:restartNumberingAfterBreak="0">
-    <w:nsid w:val="07CD767D"/>
-    <w:multiLevelType w:val="multilevel"/>
-    <w:tmpl w:val="C57E02F4"/>
-    <w:lvl w:ilvl="0">
-      <w:start w:val="1"/>
-      <w:numFmt w:val="bullet"/>
-      <w:lvlText w:val="●"/>
-      <w:lvlJc w:val="left"/>
-      <w:pPr>
-        <w:ind w:left="720" w:hanging="360"/>
-      </w:pPr>
-      <w:rPr>
-        <w:u w:val="none"/>
-      </w:rPr>
-    </w:lvl>
-    <w:lvl w:ilvl="1">
-      <w:start w:val="1"/>
-      <w:numFmt w:val="bullet"/>
-      <w:lvlText w:val="○"/>
-      <w:lvlJc w:val="left"/>
-      <w:pPr>
-        <w:ind w:left="1440" w:hanging="360"/>
-      </w:pPr>
-      <w:rPr>
-        <w:u w:val="none"/>
-      </w:rPr>
-    </w:lvl>
-    <w:lvl w:ilvl="2">
-      <w:start w:val="1"/>
-      <w:numFmt w:val="bullet"/>
-      <w:lvlText w:val="■"/>
-      <w:lvlJc w:val="left"/>
-      <w:pPr>
-        <w:ind w:left="2160" w:hanging="360"/>
-      </w:pPr>
-      <w:rPr>
-        <w:u w:val="none"/>
-      </w:rPr>
-    </w:lvl>
-    <w:lvl w:ilvl="3">
-      <w:start w:val="1"/>
-      <w:numFmt w:val="bullet"/>
-      <w:lvlText w:val="●"/>
-      <w:lvlJc w:val="left"/>
-      <w:pPr>
-        <w:ind w:left="2880" w:hanging="360"/>
-      </w:pPr>
-      <w:rPr>
-        <w:u w:val="none"/>
-      </w:rPr>
-    </w:lvl>
-    <w:lvl w:ilvl="4">
-      <w:start w:val="1"/>
-      <w:numFmt w:val="bullet"/>
-      <w:lvlText w:val="○"/>
-      <w:lvlJc w:val="left"/>
-      <w:pPr>
-        <w:ind w:left="3600" w:hanging="360"/>
-      </w:pPr>
-      <w:rPr>
-        <w:u w:val="none"/>
-      </w:rPr>
-    </w:lvl>
-    <w:lvl w:ilvl="5">
-      <w:start w:val="1"/>
-      <w:numFmt w:val="bullet"/>
-      <w:lvlText w:val="■"/>
-      <w:lvlJc w:val="left"/>
-      <w:pPr>
-        <w:ind w:left="4320" w:hanging="360"/>
-      </w:pPr>
-      <w:rPr>
-        <w:u w:val="none"/>
-      </w:rPr>
-    </w:lvl>
-    <w:lvl w:ilvl="6">
-      <w:start w:val="1"/>
-      <w:numFmt w:val="bullet"/>
-      <w:lvlText w:val="●"/>
-      <w:lvlJc w:val="left"/>
-      <w:pPr>
-        <w:ind w:left="5040" w:hanging="360"/>
-      </w:pPr>
-      <w:rPr>
-        <w:u w:val="none"/>
-      </w:rPr>
-    </w:lvl>
-    <w:lvl w:ilvl="7">
-      <w:start w:val="1"/>
-      <w:numFmt w:val="bullet"/>
-      <w:lvlText w:val="○"/>
-      <w:lvlJc w:val="left"/>
-      <w:pPr>
-        <w:ind w:left="5760" w:hanging="360"/>
-      </w:pPr>
-      <w:rPr>
-        <w:u w:val="none"/>
-      </w:rPr>
-    </w:lvl>
-    <w:lvl w:ilvl="8">
-      <w:start w:val="1"/>
-      <w:numFmt w:val="bullet"/>
-      <w:lvlText w:val="■"/>
-      <w:lvlJc w:val="left"/>
-      <w:pPr>
-        <w:ind w:left="6480" w:hanging="360"/>
-      </w:pPr>
-      <w:rPr>
-        <w:u w:val="none"/>
-      </w:rPr>
-    </w:lvl>
-  </w:abstractNum>
-  <w:abstractNum w:abstractNumId="2" w15:restartNumberingAfterBreak="0">
     <w:nsid w:val="0B916AE9"/>
     <w:multiLevelType w:val="hybridMultilevel"/>
     <w:tmpl w:val="7FA6A594"/>
@@ -6519,7 +3754,7 @@
       </w:pPr>
     </w:lvl>
   </w:abstractNum>
-  <w:abstractNum w:abstractNumId="3" w15:restartNumberingAfterBreak="0">
+  <w:abstractNum w:abstractNumId="2" w15:restartNumberingAfterBreak="0">
     <w:nsid w:val="11AA61CC"/>
     <w:multiLevelType w:val="multilevel"/>
     <w:tmpl w:val="41FCB122"/>
@@ -6632,7 +3867,7 @@
       </w:rPr>
     </w:lvl>
   </w:abstractNum>
-  <w:abstractNum w:abstractNumId="4" w15:restartNumberingAfterBreak="0">
+  <w:abstractNum w:abstractNumId="3" w15:restartNumberingAfterBreak="0">
     <w:nsid w:val="14873CCD"/>
     <w:multiLevelType w:val="hybridMultilevel"/>
     <w:tmpl w:val="940E41C4"/>
@@ -6715,6 +3950,95 @@
       <w:lvlJc w:val="right"/>
       <w:pPr>
         <w:ind w:left="6686" w:hanging="180"/>
+      </w:pPr>
+    </w:lvl>
+  </w:abstractNum>
+  <w:abstractNum w:abstractNumId="4" w15:restartNumberingAfterBreak="0">
+    <w:nsid w:val="2F9F2451"/>
+    <w:multiLevelType w:val="hybridMultilevel"/>
+    <w:tmpl w:val="88EE9E1C"/>
+    <w:lvl w:ilvl="0" w:tplc="280A000F">
+      <w:start w:val="1"/>
+      <w:numFmt w:val="decimal"/>
+      <w:lvlText w:val="%1."/>
+      <w:lvlJc w:val="left"/>
+      <w:pPr>
+        <w:ind w:left="720" w:hanging="360"/>
+      </w:pPr>
+      <w:rPr>
+        <w:rFonts w:hint="default"/>
+      </w:rPr>
+    </w:lvl>
+    <w:lvl w:ilvl="1" w:tplc="280A0019" w:tentative="1">
+      <w:start w:val="1"/>
+      <w:numFmt w:val="lowerLetter"/>
+      <w:lvlText w:val="%2."/>
+      <w:lvlJc w:val="left"/>
+      <w:pPr>
+        <w:ind w:left="1440" w:hanging="360"/>
+      </w:pPr>
+    </w:lvl>
+    <w:lvl w:ilvl="2" w:tplc="280A001B" w:tentative="1">
+      <w:start w:val="1"/>
+      <w:numFmt w:val="lowerRoman"/>
+      <w:lvlText w:val="%3."/>
+      <w:lvlJc w:val="right"/>
+      <w:pPr>
+        <w:ind w:left="2160" w:hanging="180"/>
+      </w:pPr>
+    </w:lvl>
+    <w:lvl w:ilvl="3" w:tplc="280A000F" w:tentative="1">
+      <w:start w:val="1"/>
+      <w:numFmt w:val="decimal"/>
+      <w:lvlText w:val="%4."/>
+      <w:lvlJc w:val="left"/>
+      <w:pPr>
+        <w:ind w:left="2880" w:hanging="360"/>
+      </w:pPr>
+    </w:lvl>
+    <w:lvl w:ilvl="4" w:tplc="280A0019" w:tentative="1">
+      <w:start w:val="1"/>
+      <w:numFmt w:val="lowerLetter"/>
+      <w:lvlText w:val="%5."/>
+      <w:lvlJc w:val="left"/>
+      <w:pPr>
+        <w:ind w:left="3600" w:hanging="360"/>
+      </w:pPr>
+    </w:lvl>
+    <w:lvl w:ilvl="5" w:tplc="280A001B" w:tentative="1">
+      <w:start w:val="1"/>
+      <w:numFmt w:val="lowerRoman"/>
+      <w:lvlText w:val="%6."/>
+      <w:lvlJc w:val="right"/>
+      <w:pPr>
+        <w:ind w:left="4320" w:hanging="180"/>
+      </w:pPr>
+    </w:lvl>
+    <w:lvl w:ilvl="6" w:tplc="280A000F" w:tentative="1">
+      <w:start w:val="1"/>
+      <w:numFmt w:val="decimal"/>
+      <w:lvlText w:val="%7."/>
+      <w:lvlJc w:val="left"/>
+      <w:pPr>
+        <w:ind w:left="5040" w:hanging="360"/>
+      </w:pPr>
+    </w:lvl>
+    <w:lvl w:ilvl="7" w:tplc="280A0019" w:tentative="1">
+      <w:start w:val="1"/>
+      <w:numFmt w:val="lowerLetter"/>
+      <w:lvlText w:val="%8."/>
+      <w:lvlJc w:val="left"/>
+      <w:pPr>
+        <w:ind w:left="5760" w:hanging="360"/>
+      </w:pPr>
+    </w:lvl>
+    <w:lvl w:ilvl="8" w:tplc="280A001B" w:tentative="1">
+      <w:start w:val="1"/>
+      <w:numFmt w:val="lowerRoman"/>
+      <w:lvlText w:val="%9."/>
+      <w:lvlJc w:val="right"/>
+      <w:pPr>
+        <w:ind w:left="6480" w:hanging="180"/>
       </w:pPr>
     </w:lvl>
   </w:abstractNum>
@@ -7485,155 +4809,6 @@
     </w:lvl>
   </w:abstractNum>
   <w:abstractNum w:abstractNumId="12" w15:restartNumberingAfterBreak="0">
-    <w:nsid w:val="76F566EC"/>
-    <w:multiLevelType w:val="multilevel"/>
-    <w:tmpl w:val="7996E708"/>
-    <w:lvl w:ilvl="0">
-      <w:start w:val="1"/>
-      <w:numFmt w:val="bullet"/>
-      <w:lvlText w:val=""/>
-      <w:lvlJc w:val="left"/>
-      <w:pPr>
-        <w:tabs>
-          <w:tab w:val="num" w:pos="720"/>
-        </w:tabs>
-        <w:ind w:left="720" w:hanging="360"/>
-      </w:pPr>
-      <w:rPr>
-        <w:rFonts w:ascii="Symbol" w:hAnsi="Symbol" w:hint="default"/>
-        <w:sz w:val="20"/>
-      </w:rPr>
-    </w:lvl>
-    <w:lvl w:ilvl="1" w:tentative="1">
-      <w:start w:val="1"/>
-      <w:numFmt w:val="bullet"/>
-      <w:lvlText w:val="o"/>
-      <w:lvlJc w:val="left"/>
-      <w:pPr>
-        <w:tabs>
-          <w:tab w:val="num" w:pos="1440"/>
-        </w:tabs>
-        <w:ind w:left="1440" w:hanging="360"/>
-      </w:pPr>
-      <w:rPr>
-        <w:rFonts w:ascii="Courier New" w:hAnsi="Courier New" w:hint="default"/>
-        <w:sz w:val="20"/>
-      </w:rPr>
-    </w:lvl>
-    <w:lvl w:ilvl="2" w:tentative="1">
-      <w:start w:val="1"/>
-      <w:numFmt w:val="bullet"/>
-      <w:lvlText w:val=""/>
-      <w:lvlJc w:val="left"/>
-      <w:pPr>
-        <w:tabs>
-          <w:tab w:val="num" w:pos="2160"/>
-        </w:tabs>
-        <w:ind w:left="2160" w:hanging="360"/>
-      </w:pPr>
-      <w:rPr>
-        <w:rFonts w:ascii="Wingdings" w:hAnsi="Wingdings" w:hint="default"/>
-        <w:sz w:val="20"/>
-      </w:rPr>
-    </w:lvl>
-    <w:lvl w:ilvl="3" w:tentative="1">
-      <w:start w:val="1"/>
-      <w:numFmt w:val="bullet"/>
-      <w:lvlText w:val=""/>
-      <w:lvlJc w:val="left"/>
-      <w:pPr>
-        <w:tabs>
-          <w:tab w:val="num" w:pos="2880"/>
-        </w:tabs>
-        <w:ind w:left="2880" w:hanging="360"/>
-      </w:pPr>
-      <w:rPr>
-        <w:rFonts w:ascii="Wingdings" w:hAnsi="Wingdings" w:hint="default"/>
-        <w:sz w:val="20"/>
-      </w:rPr>
-    </w:lvl>
-    <w:lvl w:ilvl="4" w:tentative="1">
-      <w:start w:val="1"/>
-      <w:numFmt w:val="bullet"/>
-      <w:lvlText w:val=""/>
-      <w:lvlJc w:val="left"/>
-      <w:pPr>
-        <w:tabs>
-          <w:tab w:val="num" w:pos="3600"/>
-        </w:tabs>
-        <w:ind w:left="3600" w:hanging="360"/>
-      </w:pPr>
-      <w:rPr>
-        <w:rFonts w:ascii="Wingdings" w:hAnsi="Wingdings" w:hint="default"/>
-        <w:sz w:val="20"/>
-      </w:rPr>
-    </w:lvl>
-    <w:lvl w:ilvl="5" w:tentative="1">
-      <w:start w:val="1"/>
-      <w:numFmt w:val="bullet"/>
-      <w:lvlText w:val=""/>
-      <w:lvlJc w:val="left"/>
-      <w:pPr>
-        <w:tabs>
-          <w:tab w:val="num" w:pos="4320"/>
-        </w:tabs>
-        <w:ind w:left="4320" w:hanging="360"/>
-      </w:pPr>
-      <w:rPr>
-        <w:rFonts w:ascii="Wingdings" w:hAnsi="Wingdings" w:hint="default"/>
-        <w:sz w:val="20"/>
-      </w:rPr>
-    </w:lvl>
-    <w:lvl w:ilvl="6" w:tentative="1">
-      <w:start w:val="1"/>
-      <w:numFmt w:val="bullet"/>
-      <w:lvlText w:val=""/>
-      <w:lvlJc w:val="left"/>
-      <w:pPr>
-        <w:tabs>
-          <w:tab w:val="num" w:pos="5040"/>
-        </w:tabs>
-        <w:ind w:left="5040" w:hanging="360"/>
-      </w:pPr>
-      <w:rPr>
-        <w:rFonts w:ascii="Wingdings" w:hAnsi="Wingdings" w:hint="default"/>
-        <w:sz w:val="20"/>
-      </w:rPr>
-    </w:lvl>
-    <w:lvl w:ilvl="7" w:tentative="1">
-      <w:start w:val="1"/>
-      <w:numFmt w:val="bullet"/>
-      <w:lvlText w:val=""/>
-      <w:lvlJc w:val="left"/>
-      <w:pPr>
-        <w:tabs>
-          <w:tab w:val="num" w:pos="5760"/>
-        </w:tabs>
-        <w:ind w:left="5760" w:hanging="360"/>
-      </w:pPr>
-      <w:rPr>
-        <w:rFonts w:ascii="Wingdings" w:hAnsi="Wingdings" w:hint="default"/>
-        <w:sz w:val="20"/>
-      </w:rPr>
-    </w:lvl>
-    <w:lvl w:ilvl="8" w:tentative="1">
-      <w:start w:val="1"/>
-      <w:numFmt w:val="bullet"/>
-      <w:lvlText w:val=""/>
-      <w:lvlJc w:val="left"/>
-      <w:pPr>
-        <w:tabs>
-          <w:tab w:val="num" w:pos="6480"/>
-        </w:tabs>
-        <w:ind w:left="6480" w:hanging="360"/>
-      </w:pPr>
-      <w:rPr>
-        <w:rFonts w:ascii="Wingdings" w:hAnsi="Wingdings" w:hint="default"/>
-        <w:sz w:val="20"/>
-      </w:rPr>
-    </w:lvl>
-  </w:abstractNum>
-  <w:abstractNum w:abstractNumId="13" w15:restartNumberingAfterBreak="0">
     <w:nsid w:val="7E78165D"/>
     <w:multiLevelType w:val="multilevel"/>
     <w:tmpl w:val="C83ACC44"/>
@@ -7756,10 +4931,10 @@
     <w:abstractNumId w:val="11"/>
   </w:num>
   <w:num w:numId="4">
-    <w:abstractNumId w:val="3"/>
+    <w:abstractNumId w:val="2"/>
   </w:num>
   <w:num w:numId="5">
-    <w:abstractNumId w:val="13"/>
+    <w:abstractNumId w:val="12"/>
   </w:num>
   <w:num w:numId="6">
     <w:abstractNumId w:val="8"/>
@@ -7768,10 +4943,10 @@
     <w:abstractNumId w:val="0"/>
   </w:num>
   <w:num w:numId="8">
-    <w:abstractNumId w:val="2"/>
+    <w:abstractNumId w:val="1"/>
   </w:num>
   <w:num w:numId="9">
-    <w:abstractNumId w:val="4"/>
+    <w:abstractNumId w:val="3"/>
   </w:num>
   <w:num w:numId="10">
     <w:abstractNumId w:val="9"/>
@@ -7783,10 +4958,7 @@
     <w:abstractNumId w:val="6"/>
   </w:num>
   <w:num w:numId="13">
-    <w:abstractNumId w:val="1"/>
-  </w:num>
-  <w:num w:numId="14">
-    <w:abstractNumId w:val="12"/>
+    <w:abstractNumId w:val="4"/>
   </w:num>
 </w:numbering>
 </file>
@@ -8649,20 +5821,6 @@
       <w:spacing w:before="0" w:after="0" w:line="240" w:lineRule="auto"/>
     </w:pPr>
   </w:style>
-  <w:style w:type="paragraph" w:styleId="NormalWeb">
-    <w:name w:val="Normal (Web)"/>
-    <w:basedOn w:val="Normal"/>
-    <w:uiPriority w:val="99"/>
-    <w:unhideWhenUsed/>
-    <w:rsid w:val="00B575EA"/>
-    <w:pPr>
-      <w:spacing w:before="100" w:beforeAutospacing="1" w:after="100" w:afterAutospacing="1" w:line="240" w:lineRule="auto"/>
-      <w:jc w:val="left"/>
-    </w:pPr>
-    <w:rPr>
-      <w:lang w:val="es-PE"/>
-    </w:rPr>
-  </w:style>
 </w:styles>
 </file>
 

</xml_diff>